<commit_message>
Update report and class diagram
</commit_message>
<xml_diff>
--- a/Coursework Report.docx
+++ b/Coursework Report.docx
@@ -171,85 +171,3108 @@
         <w:t>Functional requirements</w:t>
       </w:r>
     </w:p>
+    <w:p>
+      <w:r>
+        <w:t xml:space="preserve">The system is required to </w:t>
+      </w:r>
+      <w:r>
+        <w:t>validate, sanitize and categorise incoming messages. Messages can be SMS text, Emails or Tweets</w:t>
+      </w:r>
+      <w:r>
+        <w:t>.</w:t>
+      </w:r>
+    </w:p>
+    <w:p>
+      <w:r>
+        <w:t xml:space="preserve">On a high level the Euston Leisure Messaging system </w:t>
+      </w:r>
+      <w:proofErr w:type="gramStart"/>
+      <w:r>
+        <w:t>has to</w:t>
+      </w:r>
+      <w:proofErr w:type="gramEnd"/>
+      <w:r>
+        <w:t>:</w:t>
+      </w:r>
+    </w:p>
+    <w:p>
+      <w:pPr>
+        <w:pStyle w:val="ListParagraph"/>
+        <w:numPr>
+          <w:ilvl w:val="0"/>
+          <w:numId w:val="30"/>
+        </w:numPr>
+      </w:pPr>
+      <w:r>
+        <w:t>Detect the message type</w:t>
+      </w:r>
+    </w:p>
+    <w:p>
+      <w:pPr>
+        <w:pStyle w:val="ListParagraph"/>
+        <w:numPr>
+          <w:ilvl w:val="0"/>
+          <w:numId w:val="30"/>
+        </w:numPr>
+      </w:pPr>
+      <w:r>
+        <w:t>Validate the message</w:t>
+      </w:r>
+    </w:p>
+    <w:p>
+      <w:pPr>
+        <w:pStyle w:val="ListParagraph"/>
+        <w:numPr>
+          <w:ilvl w:val="0"/>
+          <w:numId w:val="30"/>
+        </w:numPr>
+      </w:pPr>
+      <w:r>
+        <w:t>Sanitize the message</w:t>
+      </w:r>
+    </w:p>
+    <w:p>
+      <w:pPr>
+        <w:pStyle w:val="ListParagraph"/>
+        <w:numPr>
+          <w:ilvl w:val="0"/>
+          <w:numId w:val="30"/>
+        </w:numPr>
+      </w:pPr>
+      <w:r>
+        <w:t>Maintain a list of hashtags and the number of occurrences for each hashtag</w:t>
+      </w:r>
+    </w:p>
+    <w:p>
+      <w:pPr>
+        <w:pStyle w:val="ListParagraph"/>
+        <w:numPr>
+          <w:ilvl w:val="0"/>
+          <w:numId w:val="30"/>
+        </w:numPr>
+      </w:pPr>
+      <w:r>
+        <w:t>Maintain a list of Twitter ids mentioned in messages</w:t>
+      </w:r>
+    </w:p>
+    <w:p>
+      <w:pPr>
+        <w:pStyle w:val="ListParagraph"/>
+        <w:numPr>
+          <w:ilvl w:val="0"/>
+          <w:numId w:val="30"/>
+        </w:numPr>
+      </w:pPr>
+      <w:r>
+        <w:t>Maintain a list of quarantined URLs</w:t>
+      </w:r>
+    </w:p>
+    <w:p>
+      <w:pPr>
+        <w:pStyle w:val="ListParagraph"/>
+        <w:numPr>
+          <w:ilvl w:val="0"/>
+          <w:numId w:val="30"/>
+        </w:numPr>
+      </w:pPr>
+      <w:r>
+        <w:t>Maintain a list of Significant Incident Reports</w:t>
+      </w:r>
+    </w:p>
+    <w:p>
+      <w:pPr>
+        <w:pStyle w:val="ListParagraph"/>
+        <w:numPr>
+          <w:ilvl w:val="0"/>
+          <w:numId w:val="30"/>
+        </w:numPr>
+      </w:pPr>
+      <w:r>
+        <w:t>Output the message in JSON</w:t>
+      </w:r>
+    </w:p>
+    <w:p>
+      <w:r>
+        <w:t>The below is a detailed specification for validating, sanitizing and categorising the message.</w:t>
+      </w:r>
+    </w:p>
+    <w:p>
+      <w:r>
+        <w:t>The incoming message has a Message Heade</w:t>
+      </w:r>
+      <w:r>
+        <w:t>r and Body.</w:t>
+      </w:r>
+    </w:p>
+    <w:p>
+      <w:pPr>
+        <w:rPr>
+          <w:b/>
+        </w:rPr>
+      </w:pPr>
+      <w:r>
+        <w:rPr>
+          <w:b/>
+        </w:rPr>
+        <w:t>Message header:</w:t>
+      </w:r>
+    </w:p>
+    <w:p>
+      <w:r>
+        <w:t>The header should be validated and categorised into the correct message type.</w:t>
+      </w:r>
+    </w:p>
+    <w:p>
+      <w:pPr>
+        <w:pStyle w:val="ListParagraph"/>
+        <w:numPr>
+          <w:ilvl w:val="0"/>
+          <w:numId w:val="28"/>
+        </w:numPr>
+        <w:rPr>
+          <w:b/>
+        </w:rPr>
+      </w:pPr>
+      <w:r>
+        <w:lastRenderedPageBreak/>
+        <w:t>Validate:</w:t>
+      </w:r>
+    </w:p>
+    <w:p>
+      <w:pPr>
+        <w:pStyle w:val="ListParagraph"/>
+        <w:numPr>
+          <w:ilvl w:val="1"/>
+          <w:numId w:val="28"/>
+        </w:numPr>
+        <w:rPr>
+          <w:b/>
+        </w:rPr>
+      </w:pPr>
+      <w:r>
+        <w:t>Message ID is a Message Type (“S”, “E”, “T”) followed by 9 numeric characters.</w:t>
+      </w:r>
+    </w:p>
+    <w:p>
+      <w:pPr>
+        <w:pStyle w:val="ListParagraph"/>
+        <w:numPr>
+          <w:ilvl w:val="2"/>
+          <w:numId w:val="28"/>
+        </w:numPr>
+        <w:rPr>
+          <w:b/>
+        </w:rPr>
+      </w:pPr>
+      <w:r>
+        <w:t>i.e. “E1234568789”</w:t>
+      </w:r>
+    </w:p>
+    <w:p>
+      <w:pPr>
+        <w:pStyle w:val="ListParagraph"/>
+        <w:numPr>
+          <w:ilvl w:val="0"/>
+          <w:numId w:val="28"/>
+        </w:numPr>
+        <w:rPr>
+          <w:b/>
+        </w:rPr>
+      </w:pPr>
+      <w:r>
+        <w:t>Categorize</w:t>
+      </w:r>
+    </w:p>
+    <w:p>
+      <w:pPr>
+        <w:pStyle w:val="ListParagraph"/>
+        <w:numPr>
+          <w:ilvl w:val="1"/>
+          <w:numId w:val="28"/>
+        </w:numPr>
+        <w:rPr>
+          <w:b/>
+        </w:rPr>
+      </w:pPr>
+      <w:r>
+        <w:t>“S” should be detected as SMS message and processed as such</w:t>
+      </w:r>
+    </w:p>
+    <w:p>
+      <w:pPr>
+        <w:pStyle w:val="ListParagraph"/>
+        <w:numPr>
+          <w:ilvl w:val="2"/>
+          <w:numId w:val="28"/>
+        </w:numPr>
+        <w:rPr>
+          <w:b/>
+        </w:rPr>
+      </w:pPr>
+      <w:r>
+        <w:t>i.e. “S123456789”</w:t>
+      </w:r>
+    </w:p>
+    <w:p>
+      <w:pPr>
+        <w:pStyle w:val="ListParagraph"/>
+        <w:numPr>
+          <w:ilvl w:val="1"/>
+          <w:numId w:val="28"/>
+        </w:numPr>
+        <w:rPr>
+          <w:b/>
+        </w:rPr>
+      </w:pPr>
+      <w:r>
+        <w:t>“E” should be detected as Email message and processed as such</w:t>
+      </w:r>
+    </w:p>
+    <w:p>
+      <w:pPr>
+        <w:pStyle w:val="ListParagraph"/>
+        <w:numPr>
+          <w:ilvl w:val="2"/>
+          <w:numId w:val="28"/>
+        </w:numPr>
+        <w:rPr>
+          <w:b/>
+        </w:rPr>
+      </w:pPr>
+      <w:r>
+        <w:t>i.e. “E123456789”</w:t>
+      </w:r>
+    </w:p>
+    <w:p>
+      <w:pPr>
+        <w:pStyle w:val="ListParagraph"/>
+        <w:numPr>
+          <w:ilvl w:val="1"/>
+          <w:numId w:val="28"/>
+        </w:numPr>
+        <w:rPr>
+          <w:b/>
+        </w:rPr>
+      </w:pPr>
+      <w:r>
+        <w:t xml:space="preserve">“T” should be detected as Tweet and processed as such </w:t>
+      </w:r>
+    </w:p>
+    <w:p>
+      <w:pPr>
+        <w:pStyle w:val="ListParagraph"/>
+        <w:numPr>
+          <w:ilvl w:val="2"/>
+          <w:numId w:val="28"/>
+        </w:numPr>
+        <w:rPr>
+          <w:b/>
+        </w:rPr>
+      </w:pPr>
+      <w:r>
+        <w:t>i.e. “T123456789”</w:t>
+      </w:r>
+    </w:p>
+    <w:p>
+      <w:pPr>
+        <w:rPr>
+          <w:b/>
+        </w:rPr>
+      </w:pPr>
+      <w:r>
+        <w:rPr>
+          <w:b/>
+        </w:rPr>
+        <w:t>Body</w:t>
+      </w:r>
+      <w:r>
+        <w:rPr>
+          <w:b/>
+        </w:rPr>
+        <w:t>:</w:t>
+      </w:r>
+    </w:p>
+    <w:p>
+      <w:r>
+        <w:t>The body should be processed for each of the message types as explained below.</w:t>
+      </w:r>
+    </w:p>
+    <w:p>
+      <w:pPr>
+        <w:rPr>
+          <w:rStyle w:val="Strong"/>
+        </w:rPr>
+      </w:pPr>
+      <w:r>
+        <w:rPr>
+          <w:rStyle w:val="Strong"/>
+        </w:rPr>
+        <w:t>SMS Messages:</w:t>
+      </w:r>
+    </w:p>
+    <w:tbl>
+      <w:tblPr>
+        <w:tblStyle w:val="TableGrid"/>
+        <w:tblW w:w="0" w:type="auto"/>
+        <w:tblLook w:val="04A0" w:firstRow="1" w:lastRow="0" w:firstColumn="1" w:lastColumn="0" w:noHBand="0" w:noVBand="1"/>
+      </w:tblPr>
+      <w:tblGrid>
+        <w:gridCol w:w="4508"/>
+        <w:gridCol w:w="4508"/>
+      </w:tblGrid>
+      <w:tr>
+        <w:tc>
+          <w:tcPr>
+            <w:tcW w:w="4508" w:type="dxa"/>
+          </w:tcPr>
+          <w:p>
+            <w:pPr>
+              <w:rPr>
+                <w:rStyle w:val="Strong"/>
+                <w:b w:val="0"/>
+              </w:rPr>
+            </w:pPr>
+            <w:r>
+              <w:rPr>
+                <w:rStyle w:val="Strong"/>
+                <w:b w:val="0"/>
+              </w:rPr>
+              <w:t>Input</w:t>
+            </w:r>
+          </w:p>
+        </w:tc>
+        <w:tc>
+          <w:tcPr>
+            <w:tcW w:w="4508" w:type="dxa"/>
+          </w:tcPr>
+          <w:p>
+            <w:pPr>
+              <w:rPr>
+                <w:rStyle w:val="Strong"/>
+                <w:b w:val="0"/>
+              </w:rPr>
+            </w:pPr>
+            <w:r>
+              <w:rPr>
+                <w:rStyle w:val="Strong"/>
+                <w:b w:val="0"/>
+              </w:rPr>
+              <w:t>Output</w:t>
+            </w:r>
+          </w:p>
+        </w:tc>
+      </w:tr>
+      <w:tr>
+        <w:tc>
+          <w:tcPr>
+            <w:tcW w:w="4508" w:type="dxa"/>
+          </w:tcPr>
+          <w:p>
+            <w:pPr>
+              <w:rPr>
+                <w:rStyle w:val="Strong"/>
+                <w:b w:val="0"/>
+              </w:rPr>
+            </w:pPr>
+            <w:r>
+              <w:rPr>
+                <w:rStyle w:val="Strong"/>
+                <w:b w:val="0"/>
+              </w:rPr>
+              <w:t>Header:</w:t>
+            </w:r>
+          </w:p>
+          <w:p>
+            <w:pPr>
+              <w:rPr>
+                <w:rStyle w:val="Strong"/>
+                <w:b w:val="0"/>
+              </w:rPr>
+            </w:pPr>
+            <w:r>
+              <w:rPr>
+                <w:rStyle w:val="Strong"/>
+                <w:b w:val="0"/>
+              </w:rPr>
+              <w:t>S123456789</w:t>
+            </w:r>
+            <w:r>
+              <w:rPr>
+                <w:rStyle w:val="Strong"/>
+                <w:b w:val="0"/>
+              </w:rPr>
+              <w:br/>
+            </w:r>
+          </w:p>
+          <w:p>
+            <w:pPr>
+              <w:rPr>
+                <w:rStyle w:val="Strong"/>
+                <w:b w:val="0"/>
+              </w:rPr>
+            </w:pPr>
+            <w:r>
+              <w:rPr>
+                <w:rStyle w:val="Strong"/>
+                <w:b w:val="0"/>
+              </w:rPr>
+              <w:t>Body:</w:t>
+            </w:r>
+          </w:p>
+          <w:p>
+            <w:pPr>
+              <w:rPr>
+                <w:rStyle w:val="Strong"/>
+                <w:b w:val="0"/>
+              </w:rPr>
+            </w:pPr>
+            <w:r>
+              <w:rPr>
+                <w:rStyle w:val="Strong"/>
+                <w:b w:val="0"/>
+              </w:rPr>
+              <w:t>+4412345678910</w:t>
+            </w:r>
+            <w:r>
+              <w:rPr>
+                <w:rStyle w:val="Strong"/>
+                <w:b w:val="0"/>
+              </w:rPr>
+              <w:br/>
+            </w:r>
+            <w:r>
+              <w:rPr>
+                <w:rStyle w:val="Strong"/>
+                <w:b w:val="0"/>
+              </w:rPr>
+              <w:t>That’s funny LOL</w:t>
+            </w:r>
+          </w:p>
+        </w:tc>
+        <w:tc>
+          <w:tcPr>
+            <w:tcW w:w="4508" w:type="dxa"/>
+          </w:tcPr>
+          <w:p>
+            <w:pPr>
+              <w:rPr>
+                <w:rStyle w:val="Strong"/>
+                <w:b w:val="0"/>
+              </w:rPr>
+            </w:pPr>
+            <w:r>
+              <w:rPr>
+                <w:rStyle w:val="Strong"/>
+                <w:b w:val="0"/>
+              </w:rPr>
+              <w:t>{</w:t>
+            </w:r>
+          </w:p>
+          <w:p>
+            <w:pPr>
+              <w:rPr>
+                <w:rStyle w:val="Strong"/>
+                <w:b w:val="0"/>
+              </w:rPr>
+            </w:pPr>
+            <w:r>
+              <w:rPr>
+                <w:rStyle w:val="Strong"/>
+                <w:b w:val="0"/>
+              </w:rPr>
+              <w:t xml:space="preserve">  "id": "S123456789"</w:t>
+            </w:r>
+            <w:r>
+              <w:rPr>
+                <w:rStyle w:val="Strong"/>
+                <w:b w:val="0"/>
+              </w:rPr>
+              <w:t>,</w:t>
+            </w:r>
+          </w:p>
+          <w:p>
+            <w:pPr>
+              <w:rPr>
+                <w:rStyle w:val="Strong"/>
+                <w:b w:val="0"/>
+              </w:rPr>
+            </w:pPr>
+            <w:r>
+              <w:rPr>
+                <w:rStyle w:val="Strong"/>
+                <w:b w:val="0"/>
+              </w:rPr>
+              <w:t xml:space="preserve">  "sender": "+4412345678910",</w:t>
+            </w:r>
+          </w:p>
+          <w:p>
+            <w:pPr>
+              <w:rPr>
+                <w:rStyle w:val="Strong"/>
+                <w:b w:val="0"/>
+              </w:rPr>
+            </w:pPr>
+            <w:r>
+              <w:rPr>
+                <w:rStyle w:val="Strong"/>
+                <w:b w:val="0"/>
+              </w:rPr>
+              <w:t xml:space="preserve">  "</w:t>
+            </w:r>
+            <w:proofErr w:type="spellStart"/>
+            <w:r>
+              <w:rPr>
+                <w:rStyle w:val="Strong"/>
+                <w:b w:val="0"/>
+              </w:rPr>
+              <w:t>messageText</w:t>
+            </w:r>
+            <w:proofErr w:type="spellEnd"/>
+            <w:r>
+              <w:rPr>
+                <w:rStyle w:val="Strong"/>
+                <w:b w:val="0"/>
+              </w:rPr>
+              <w:t>": "That’s funny LOL</w:t>
+            </w:r>
+            <w:r>
+              <w:rPr>
+                <w:rStyle w:val="Strong"/>
+                <w:b w:val="0"/>
+              </w:rPr>
+              <w:t xml:space="preserve"> </w:t>
+            </w:r>
+            <w:r>
+              <w:rPr>
+                <w:rStyle w:val="Strong"/>
+                <w:b w:val="0"/>
+              </w:rPr>
+              <w:t>&lt;Laughing out loud&gt;"</w:t>
+            </w:r>
+          </w:p>
+          <w:p>
+            <w:pPr>
+              <w:rPr>
+                <w:rStyle w:val="Strong"/>
+                <w:b w:val="0"/>
+              </w:rPr>
+            </w:pPr>
+            <w:r>
+              <w:rPr>
+                <w:rStyle w:val="Strong"/>
+                <w:b w:val="0"/>
+              </w:rPr>
+              <w:t>}</w:t>
+            </w:r>
+          </w:p>
+        </w:tc>
+      </w:tr>
+    </w:tbl>
+    <w:p>
+      <w:pPr>
+        <w:rPr>
+          <w:rStyle w:val="Strong"/>
+          <w:b w:val="0"/>
+        </w:rPr>
+      </w:pPr>
+    </w:p>
+    <w:p>
+      <w:pPr>
+        <w:pStyle w:val="ListParagraph"/>
+        <w:numPr>
+          <w:ilvl w:val="0"/>
+          <w:numId w:val="23"/>
+        </w:numPr>
+        <w:rPr>
+          <w:rStyle w:val="Emphasis"/>
+          <w:i w:val="0"/>
+        </w:rPr>
+      </w:pPr>
+      <w:r>
+        <w:rPr>
+          <w:rStyle w:val="Emphasis"/>
+          <w:i w:val="0"/>
+        </w:rPr>
+        <w:t>Validate:</w:t>
+      </w:r>
+    </w:p>
+    <w:p>
+      <w:pPr>
+        <w:pStyle w:val="ListParagraph"/>
+        <w:numPr>
+          <w:ilvl w:val="1"/>
+          <w:numId w:val="23"/>
+        </w:numPr>
+        <w:rPr>
+          <w:rStyle w:val="Emphasis"/>
+          <w:i w:val="0"/>
+        </w:rPr>
+      </w:pPr>
+      <w:r>
+        <w:rPr>
+          <w:rStyle w:val="Emphasis"/>
+          <w:i w:val="0"/>
+        </w:rPr>
+        <w:t>Sender is international phone number</w:t>
+      </w:r>
+    </w:p>
+    <w:p>
+      <w:pPr>
+        <w:pStyle w:val="ListParagraph"/>
+        <w:numPr>
+          <w:ilvl w:val="2"/>
+          <w:numId w:val="23"/>
+        </w:numPr>
+        <w:rPr>
+          <w:rStyle w:val="Emphasis"/>
+          <w:i w:val="0"/>
+        </w:rPr>
+      </w:pPr>
+      <w:r>
+        <w:rPr>
+          <w:rStyle w:val="Emphasis"/>
+          <w:i w:val="0"/>
+        </w:rPr>
+        <w:t>i.e. +4412345678910</w:t>
+      </w:r>
+    </w:p>
+    <w:p>
+      <w:pPr>
+        <w:pStyle w:val="ListParagraph"/>
+        <w:numPr>
+          <w:ilvl w:val="1"/>
+          <w:numId w:val="23"/>
+        </w:numPr>
+        <w:rPr>
+          <w:rStyle w:val="Emphasis"/>
+          <w:i w:val="0"/>
+        </w:rPr>
+      </w:pPr>
+      <w:r>
+        <w:rPr>
+          <w:rStyle w:val="Emphasis"/>
+          <w:i w:val="0"/>
+        </w:rPr>
+        <w:t>Message text is no longer than 140 characters</w:t>
+      </w:r>
+    </w:p>
+    <w:p>
+      <w:pPr>
+        <w:pStyle w:val="ListParagraph"/>
+        <w:numPr>
+          <w:ilvl w:val="0"/>
+          <w:numId w:val="23"/>
+        </w:numPr>
+        <w:rPr>
+          <w:rStyle w:val="Emphasis"/>
+          <w:i w:val="0"/>
+        </w:rPr>
+      </w:pPr>
+      <w:r>
+        <w:rPr>
+          <w:rStyle w:val="Emphasis"/>
+          <w:i w:val="0"/>
+        </w:rPr>
+        <w:t>Sanitize:</w:t>
+      </w:r>
+    </w:p>
+    <w:p>
+      <w:pPr>
+        <w:pStyle w:val="ListParagraph"/>
+        <w:numPr>
+          <w:ilvl w:val="1"/>
+          <w:numId w:val="23"/>
+        </w:numPr>
+        <w:rPr>
+          <w:rStyle w:val="Emphasis"/>
+          <w:i w:val="0"/>
+        </w:rPr>
+      </w:pPr>
+      <w:r>
+        <w:rPr>
+          <w:rStyle w:val="Emphasis"/>
+          <w:i w:val="0"/>
+        </w:rPr>
+        <w:t>Expand textspeak abbreviations</w:t>
+      </w:r>
+    </w:p>
+    <w:p>
+      <w:pPr>
+        <w:pStyle w:val="ListParagraph"/>
+        <w:numPr>
+          <w:ilvl w:val="2"/>
+          <w:numId w:val="23"/>
+        </w:numPr>
+        <w:rPr>
+          <w:rStyle w:val="Emphasis"/>
+          <w:i w:val="0"/>
+        </w:rPr>
+      </w:pPr>
+      <w:r>
+        <w:rPr>
+          <w:rStyle w:val="Emphasis"/>
+          <w:i w:val="0"/>
+        </w:rPr>
+        <w:t>i.e. LOL &lt;Laughing out loud&gt;</w:t>
+      </w:r>
+    </w:p>
+    <w:p>
+      <w:pPr>
+        <w:rPr>
+          <w:rStyle w:val="Strong"/>
+        </w:rPr>
+      </w:pPr>
+      <w:r>
+        <w:rPr>
+          <w:rStyle w:val="Strong"/>
+        </w:rPr>
+        <w:t>Email Messages:</w:t>
+      </w:r>
+    </w:p>
+    <w:p>
+      <w:pPr>
+        <w:pStyle w:val="ListParagraph"/>
+        <w:numPr>
+          <w:ilvl w:val="0"/>
+          <w:numId w:val="25"/>
+        </w:numPr>
+        <w:rPr>
+          <w:rStyle w:val="Strong"/>
+          <w:b w:val="0"/>
+        </w:rPr>
+      </w:pPr>
+      <w:r>
+        <w:rPr>
+          <w:rStyle w:val="Strong"/>
+        </w:rPr>
+        <w:t>Standard Email Message</w:t>
+      </w:r>
+    </w:p>
+    <w:tbl>
+      <w:tblPr>
+        <w:tblStyle w:val="TableGrid"/>
+        <w:tblW w:w="0" w:type="auto"/>
+        <w:tblInd w:w="720" w:type="dxa"/>
+        <w:tblLook w:val="04A0" w:firstRow="1" w:lastRow="0" w:firstColumn="1" w:lastColumn="0" w:noHBand="0" w:noVBand="1"/>
+      </w:tblPr>
+      <w:tblGrid>
+        <w:gridCol w:w="4148"/>
+        <w:gridCol w:w="4148"/>
+      </w:tblGrid>
+      <w:tr>
+        <w:tc>
+          <w:tcPr>
+            <w:tcW w:w="4148" w:type="dxa"/>
+          </w:tcPr>
+          <w:p>
+            <w:pPr>
+              <w:pStyle w:val="ListParagraph"/>
+              <w:ind w:left="0"/>
+              <w:rPr>
+                <w:rStyle w:val="Strong"/>
+                <w:b w:val="0"/>
+              </w:rPr>
+            </w:pPr>
+            <w:r>
+              <w:rPr>
+                <w:rStyle w:val="Strong"/>
+                <w:b w:val="0"/>
+              </w:rPr>
+              <w:t>Input</w:t>
+            </w:r>
+          </w:p>
+        </w:tc>
+        <w:tc>
+          <w:tcPr>
+            <w:tcW w:w="4148" w:type="dxa"/>
+          </w:tcPr>
+          <w:p>
+            <w:pPr>
+              <w:pStyle w:val="ListParagraph"/>
+              <w:ind w:left="0"/>
+              <w:rPr>
+                <w:rStyle w:val="Strong"/>
+                <w:b w:val="0"/>
+              </w:rPr>
+            </w:pPr>
+            <w:r>
+              <w:rPr>
+                <w:rStyle w:val="Strong"/>
+                <w:b w:val="0"/>
+              </w:rPr>
+              <w:t>Output</w:t>
+            </w:r>
+          </w:p>
+        </w:tc>
+      </w:tr>
+      <w:tr>
+        <w:tc>
+          <w:tcPr>
+            <w:tcW w:w="4148" w:type="dxa"/>
+          </w:tcPr>
+          <w:p>
+            <w:pPr>
+              <w:tabs>
+                <w:tab w:val="left" w:pos="3020"/>
+              </w:tabs>
+              <w:rPr>
+                <w:rStyle w:val="Strong"/>
+                <w:b w:val="0"/>
+              </w:rPr>
+            </w:pPr>
+            <w:r>
+              <w:rPr>
+                <w:rStyle w:val="Strong"/>
+                <w:b w:val="0"/>
+              </w:rPr>
+              <w:t>Header:</w:t>
+            </w:r>
+          </w:p>
+          <w:p>
+            <w:pPr>
+              <w:tabs>
+                <w:tab w:val="left" w:pos="3020"/>
+              </w:tabs>
+              <w:rPr>
+                <w:rStyle w:val="Strong"/>
+                <w:b w:val="0"/>
+              </w:rPr>
+            </w:pPr>
+            <w:r>
+              <w:rPr>
+                <w:rStyle w:val="Strong"/>
+                <w:b w:val="0"/>
+              </w:rPr>
+              <w:t>E123456789</w:t>
+            </w:r>
+            <w:r>
+              <w:rPr>
+                <w:rStyle w:val="Strong"/>
+                <w:b w:val="0"/>
+              </w:rPr>
+              <w:tab/>
+            </w:r>
+          </w:p>
+          <w:p>
+            <w:pPr>
+              <w:tabs>
+                <w:tab w:val="left" w:pos="3020"/>
+              </w:tabs>
+              <w:rPr>
+                <w:rStyle w:val="Strong"/>
+                <w:b w:val="0"/>
+              </w:rPr>
+            </w:pPr>
+          </w:p>
+          <w:p>
+            <w:pPr>
+              <w:tabs>
+                <w:tab w:val="left" w:pos="3020"/>
+              </w:tabs>
+              <w:rPr>
+                <w:rStyle w:val="Strong"/>
+                <w:b w:val="0"/>
+              </w:rPr>
+            </w:pPr>
+            <w:r>
+              <w:rPr>
+                <w:rStyle w:val="Strong"/>
+                <w:b w:val="0"/>
+              </w:rPr>
+              <w:t>Body:</w:t>
+            </w:r>
+          </w:p>
+          <w:p>
+            <w:pPr>
+              <w:tabs>
+                <w:tab w:val="left" w:pos="3020"/>
+              </w:tabs>
+              <w:rPr>
+                <w:rStyle w:val="Strong"/>
+                <w:b w:val="0"/>
+              </w:rPr>
+            </w:pPr>
+            <w:r>
+              <w:rPr>
+                <w:rStyle w:val="Strong"/>
+                <w:b w:val="0"/>
+              </w:rPr>
+              <w:t>john.smith@example.org</w:t>
+            </w:r>
+          </w:p>
+          <w:p>
+            <w:pPr>
+              <w:rPr>
+                <w:rStyle w:val="Strong"/>
+                <w:b w:val="0"/>
+              </w:rPr>
+            </w:pPr>
+            <w:r>
+              <w:rPr>
+                <w:rStyle w:val="Strong"/>
+                <w:b w:val="0"/>
+              </w:rPr>
+              <w:t>Look at this</w:t>
+            </w:r>
+          </w:p>
+          <w:p>
+            <w:pPr>
+              <w:pStyle w:val="ListParagraph"/>
+              <w:ind w:left="0"/>
+              <w:rPr>
+                <w:rStyle w:val="Strong"/>
+                <w:b w:val="0"/>
+              </w:rPr>
+            </w:pPr>
+            <w:r>
+              <w:rPr>
+                <w:rStyle w:val="Strong"/>
+                <w:b w:val="0"/>
+              </w:rPr>
+              <w:t>This is a cool website http://www.cool.com</w:t>
+            </w:r>
+          </w:p>
+        </w:tc>
+        <w:tc>
+          <w:tcPr>
+            <w:tcW w:w="4148" w:type="dxa"/>
+          </w:tcPr>
+          <w:p>
+            <w:pPr>
+              <w:rPr>
+                <w:rStyle w:val="Strong"/>
+                <w:b w:val="0"/>
+              </w:rPr>
+            </w:pPr>
+            <w:r>
+              <w:rPr>
+                <w:rStyle w:val="Strong"/>
+                <w:b w:val="0"/>
+              </w:rPr>
+              <w:t>{</w:t>
+            </w:r>
+          </w:p>
+          <w:p>
+            <w:pPr>
+              <w:rPr>
+                <w:rStyle w:val="Strong"/>
+                <w:b w:val="0"/>
+              </w:rPr>
+            </w:pPr>
+            <w:r>
+              <w:rPr>
+                <w:rStyle w:val="Strong"/>
+                <w:b w:val="0"/>
+              </w:rPr>
+              <w:t xml:space="preserve">  </w:t>
+            </w:r>
+            <w:r>
+              <w:rPr>
+                <w:rStyle w:val="Strong"/>
+                <w:b w:val="0"/>
+              </w:rPr>
+              <w:t>"id": "E123456789"</w:t>
+            </w:r>
+            <w:r>
+              <w:rPr>
+                <w:rStyle w:val="Strong"/>
+                <w:b w:val="0"/>
+              </w:rPr>
+              <w:t>,</w:t>
+            </w:r>
+          </w:p>
+          <w:p>
+            <w:pPr>
+              <w:rPr>
+                <w:rStyle w:val="Strong"/>
+                <w:b w:val="0"/>
+              </w:rPr>
+            </w:pPr>
+            <w:r>
+              <w:rPr>
+                <w:rStyle w:val="Strong"/>
+                <w:b w:val="0"/>
+              </w:rPr>
+              <w:t xml:space="preserve">  "sender": "john.smith@example.org",</w:t>
+            </w:r>
+          </w:p>
+          <w:p>
+            <w:pPr>
+              <w:rPr>
+                <w:rStyle w:val="Strong"/>
+                <w:b w:val="0"/>
+              </w:rPr>
+            </w:pPr>
+            <w:r>
+              <w:rPr>
+                <w:rStyle w:val="Strong"/>
+                <w:b w:val="0"/>
+              </w:rPr>
+              <w:t xml:space="preserve">  "subject": "Look at this",</w:t>
+            </w:r>
+          </w:p>
+          <w:p>
+            <w:pPr>
+              <w:rPr>
+                <w:rStyle w:val="Strong"/>
+                <w:b w:val="0"/>
+              </w:rPr>
+            </w:pPr>
+            <w:r>
+              <w:rPr>
+                <w:rStyle w:val="Strong"/>
+                <w:b w:val="0"/>
+              </w:rPr>
+              <w:t xml:space="preserve">  "</w:t>
+            </w:r>
+            <w:proofErr w:type="spellStart"/>
+            <w:r>
+              <w:rPr>
+                <w:rStyle w:val="Strong"/>
+                <w:b w:val="0"/>
+              </w:rPr>
+              <w:t>messageText</w:t>
+            </w:r>
+            <w:proofErr w:type="spellEnd"/>
+            <w:r>
+              <w:rPr>
+                <w:rStyle w:val="Strong"/>
+                <w:b w:val="0"/>
+              </w:rPr>
+              <w:t>": "This is a cool website &lt;URL Quarantined&gt;"</w:t>
+            </w:r>
+          </w:p>
+          <w:p>
+            <w:pPr>
+              <w:rPr>
+                <w:rStyle w:val="Strong"/>
+                <w:b w:val="0"/>
+              </w:rPr>
+            </w:pPr>
+            <w:r>
+              <w:rPr>
+                <w:rStyle w:val="Strong"/>
+                <w:b w:val="0"/>
+              </w:rPr>
+              <w:t>}</w:t>
+            </w:r>
+          </w:p>
+        </w:tc>
+      </w:tr>
+    </w:tbl>
+    <w:p>
+      <w:pPr>
+        <w:pStyle w:val="ListParagraph"/>
+        <w:numPr>
+          <w:ilvl w:val="1"/>
+          <w:numId w:val="25"/>
+        </w:numPr>
+        <w:rPr>
+          <w:rStyle w:val="Strong"/>
+          <w:b w:val="0"/>
+        </w:rPr>
+      </w:pPr>
+      <w:r>
+        <w:rPr>
+          <w:rStyle w:val="Strong"/>
+          <w:b w:val="0"/>
+        </w:rPr>
+        <w:t>Validate</w:t>
+      </w:r>
+      <w:r>
+        <w:rPr>
+          <w:rStyle w:val="Strong"/>
+          <w:b w:val="0"/>
+        </w:rPr>
+        <w:t>:</w:t>
+      </w:r>
+    </w:p>
+    <w:p>
+      <w:pPr>
+        <w:pStyle w:val="ListParagraph"/>
+        <w:numPr>
+          <w:ilvl w:val="2"/>
+          <w:numId w:val="25"/>
+        </w:numPr>
+        <w:rPr>
+          <w:rStyle w:val="Strong"/>
+          <w:b w:val="0"/>
+        </w:rPr>
+      </w:pPr>
+      <w:r>
+        <w:rPr>
+          <w:rStyle w:val="Strong"/>
+          <w:b w:val="0"/>
+        </w:rPr>
+        <w:lastRenderedPageBreak/>
+        <w:t>Sender is a standard email address</w:t>
+      </w:r>
+    </w:p>
+    <w:p>
+      <w:pPr>
+        <w:pStyle w:val="ListParagraph"/>
+        <w:numPr>
+          <w:ilvl w:val="3"/>
+          <w:numId w:val="25"/>
+        </w:numPr>
+        <w:rPr>
+          <w:rStyle w:val="Strong"/>
+          <w:b w:val="0"/>
+        </w:rPr>
+      </w:pPr>
+      <w:r>
+        <w:rPr>
+          <w:rStyle w:val="Strong"/>
+          <w:b w:val="0"/>
+        </w:rPr>
+        <w:t xml:space="preserve">i.e. </w:t>
+      </w:r>
+      <w:hyperlink r:id="rId7" w:history="1">
+        <w:r>
+          <w:rPr>
+            <w:rStyle w:val="Hyperlink"/>
+          </w:rPr>
+          <w:t>john.smith@example.org</w:t>
+        </w:r>
+      </w:hyperlink>
+    </w:p>
+    <w:p>
+      <w:pPr>
+        <w:pStyle w:val="ListParagraph"/>
+        <w:numPr>
+          <w:ilvl w:val="1"/>
+          <w:numId w:val="25"/>
+        </w:numPr>
+        <w:rPr>
+          <w:rStyle w:val="Strong"/>
+          <w:b w:val="0"/>
+        </w:rPr>
+      </w:pPr>
+      <w:r>
+        <w:rPr>
+          <w:rStyle w:val="Strong"/>
+          <w:b w:val="0"/>
+        </w:rPr>
+        <w:t>Subject is no longer than 20 characters</w:t>
+      </w:r>
+    </w:p>
+    <w:p>
+      <w:pPr>
+        <w:pStyle w:val="ListParagraph"/>
+        <w:numPr>
+          <w:ilvl w:val="1"/>
+          <w:numId w:val="25"/>
+        </w:numPr>
+        <w:rPr>
+          <w:rStyle w:val="Strong"/>
+          <w:b w:val="0"/>
+        </w:rPr>
+      </w:pPr>
+      <w:r>
+        <w:rPr>
+          <w:rStyle w:val="Strong"/>
+          <w:b w:val="0"/>
+        </w:rPr>
+        <w:t>Message text is no longer than 1028 characters</w:t>
+      </w:r>
+    </w:p>
+    <w:p>
+      <w:pPr>
+        <w:pStyle w:val="ListParagraph"/>
+        <w:numPr>
+          <w:ilvl w:val="0"/>
+          <w:numId w:val="25"/>
+        </w:numPr>
+        <w:rPr>
+          <w:rStyle w:val="Strong"/>
+          <w:b w:val="0"/>
+        </w:rPr>
+      </w:pPr>
+      <w:r>
+        <w:rPr>
+          <w:rStyle w:val="Strong"/>
+          <w:b w:val="0"/>
+        </w:rPr>
+        <w:t>Sanitize</w:t>
+      </w:r>
+    </w:p>
+    <w:p>
+      <w:pPr>
+        <w:pStyle w:val="ListParagraph"/>
+        <w:numPr>
+          <w:ilvl w:val="1"/>
+          <w:numId w:val="25"/>
+        </w:numPr>
+        <w:rPr>
+          <w:rStyle w:val="Strong"/>
+          <w:b w:val="0"/>
+        </w:rPr>
+      </w:pPr>
+      <w:r>
+        <w:rPr>
+          <w:rStyle w:val="Strong"/>
+          <w:b w:val="0"/>
+        </w:rPr>
+        <w:t xml:space="preserve">URLs will be written to a quarantine list and replaced by </w:t>
+      </w:r>
+      <w:r>
+        <w:rPr>
+          <w:rStyle w:val="Strong"/>
+          <w:b w:val="0"/>
+        </w:rPr>
+        <w:t>“&lt;URL Quarantined&gt;</w:t>
+      </w:r>
+      <w:r>
+        <w:rPr>
+          <w:rStyle w:val="Strong"/>
+          <w:b w:val="0"/>
+        </w:rPr>
+        <w:t>”</w:t>
+      </w:r>
+    </w:p>
+    <w:p>
+      <w:pPr>
+        <w:pStyle w:val="ListParagraph"/>
+        <w:numPr>
+          <w:ilvl w:val="2"/>
+          <w:numId w:val="25"/>
+        </w:numPr>
+        <w:rPr>
+          <w:rStyle w:val="Strong"/>
+          <w:b w:val="0"/>
+        </w:rPr>
+      </w:pPr>
+      <w:r>
+        <w:rPr>
+          <w:rStyle w:val="Strong"/>
+          <w:b w:val="0"/>
+        </w:rPr>
+        <w:t>i.e. “This a cool website http://</w:t>
+      </w:r>
+      <w:hyperlink r:id="rId8" w:history="1">
+        <w:r>
+          <w:rPr>
+            <w:rStyle w:val="Hyperlink"/>
+          </w:rPr>
+          <w:t>www.cool.com</w:t>
+        </w:r>
+      </w:hyperlink>
+      <w:r>
+        <w:rPr>
+          <w:rStyle w:val="Strong"/>
+          <w:b w:val="0"/>
+        </w:rPr>
+        <w:t xml:space="preserve">” becomes “This a cool website </w:t>
+      </w:r>
+      <w:r>
+        <w:rPr>
+          <w:rStyle w:val="Strong"/>
+          <w:b w:val="0"/>
+        </w:rPr>
+        <w:t>&lt;URL Quarantined&gt;</w:t>
+      </w:r>
+      <w:r>
+        <w:rPr>
+          <w:rStyle w:val="Strong"/>
+          <w:b w:val="0"/>
+        </w:rPr>
+        <w:t>”</w:t>
+      </w:r>
+    </w:p>
+    <w:p>
+      <w:pPr>
+        <w:pStyle w:val="ListParagraph"/>
+        <w:numPr>
+          <w:ilvl w:val="0"/>
+          <w:numId w:val="25"/>
+        </w:numPr>
+        <w:rPr>
+          <w:rStyle w:val="Strong"/>
+          <w:b w:val="0"/>
+        </w:rPr>
+      </w:pPr>
+      <w:r>
+        <w:rPr>
+          <w:rStyle w:val="Strong"/>
+          <w:b w:val="0"/>
+        </w:rPr>
+        <w:t>Categorize</w:t>
+      </w:r>
+    </w:p>
+    <w:p>
+      <w:pPr>
+        <w:pStyle w:val="ListParagraph"/>
+        <w:numPr>
+          <w:ilvl w:val="1"/>
+          <w:numId w:val="25"/>
+        </w:numPr>
+        <w:rPr>
+          <w:rStyle w:val="Strong"/>
+          <w:b w:val="0"/>
+        </w:rPr>
+      </w:pPr>
+      <w:r>
+        <w:rPr>
+          <w:rStyle w:val="Strong"/>
+          <w:b w:val="0"/>
+        </w:rPr>
+        <w:t>If subject is in the form of “SIR dd/mm/</w:t>
+      </w:r>
+      <w:proofErr w:type="spellStart"/>
+      <w:r>
+        <w:rPr>
+          <w:rStyle w:val="Strong"/>
+          <w:b w:val="0"/>
+        </w:rPr>
+        <w:t>yy</w:t>
+      </w:r>
+      <w:proofErr w:type="spellEnd"/>
+      <w:r>
+        <w:rPr>
+          <w:rStyle w:val="Strong"/>
+          <w:b w:val="0"/>
+        </w:rPr>
+        <w:t xml:space="preserve">”, the message should be detected as a </w:t>
+      </w:r>
+      <w:r>
+        <w:rPr>
+          <w:rStyle w:val="Strong"/>
+          <w:b w:val="0"/>
+        </w:rPr>
+        <w:t>Significant Incident Report</w:t>
+      </w:r>
+      <w:r>
+        <w:rPr>
+          <w:rStyle w:val="Strong"/>
+          <w:b w:val="0"/>
+        </w:rPr>
+        <w:t xml:space="preserve"> and</w:t>
+      </w:r>
+      <w:r>
+        <w:rPr>
+          <w:rStyle w:val="Strong"/>
+          <w:b w:val="0"/>
+        </w:rPr>
+        <w:t xml:space="preserve"> </w:t>
+      </w:r>
+      <w:r>
+        <w:rPr>
+          <w:rStyle w:val="Strong"/>
+          <w:b w:val="0"/>
+        </w:rPr>
+        <w:t>pr</w:t>
+      </w:r>
+      <w:r>
+        <w:rPr>
+          <w:rStyle w:val="Strong"/>
+          <w:b w:val="0"/>
+        </w:rPr>
+        <w:t>ocessed as such</w:t>
+      </w:r>
+    </w:p>
+    <w:p>
+      <w:pPr>
+        <w:pStyle w:val="ListParagraph"/>
+        <w:numPr>
+          <w:ilvl w:val="0"/>
+          <w:numId w:val="25"/>
+        </w:numPr>
+        <w:rPr>
+          <w:rStyle w:val="Strong"/>
+        </w:rPr>
+      </w:pPr>
+      <w:r>
+        <w:rPr>
+          <w:rStyle w:val="Strong"/>
+        </w:rPr>
+        <w:t>Significant Incident Report:</w:t>
+      </w:r>
+    </w:p>
+    <w:tbl>
+      <w:tblPr>
+        <w:tblStyle w:val="TableGrid"/>
+        <w:tblW w:w="0" w:type="auto"/>
+        <w:tblInd w:w="720" w:type="dxa"/>
+        <w:tblLook w:val="04A0" w:firstRow="1" w:lastRow="0" w:firstColumn="1" w:lastColumn="0" w:noHBand="0" w:noVBand="1"/>
+      </w:tblPr>
+      <w:tblGrid>
+        <w:gridCol w:w="4121"/>
+        <w:gridCol w:w="4175"/>
+      </w:tblGrid>
+      <w:tr>
+        <w:tc>
+          <w:tcPr>
+            <w:tcW w:w="4508" w:type="dxa"/>
+          </w:tcPr>
+          <w:p>
+            <w:pPr>
+              <w:pStyle w:val="ListParagraph"/>
+              <w:ind w:left="0"/>
+              <w:rPr>
+                <w:rStyle w:val="Strong"/>
+                <w:b w:val="0"/>
+              </w:rPr>
+            </w:pPr>
+            <w:r>
+              <w:rPr>
+                <w:rStyle w:val="Strong"/>
+                <w:b w:val="0"/>
+              </w:rPr>
+              <w:t>Input</w:t>
+            </w:r>
+          </w:p>
+        </w:tc>
+        <w:tc>
+          <w:tcPr>
+            <w:tcW w:w="4508" w:type="dxa"/>
+          </w:tcPr>
+          <w:p>
+            <w:pPr>
+              <w:pStyle w:val="ListParagraph"/>
+              <w:ind w:left="0"/>
+              <w:rPr>
+                <w:rStyle w:val="Strong"/>
+                <w:b w:val="0"/>
+              </w:rPr>
+            </w:pPr>
+            <w:r>
+              <w:rPr>
+                <w:rStyle w:val="Strong"/>
+                <w:b w:val="0"/>
+              </w:rPr>
+              <w:t>Output</w:t>
+            </w:r>
+          </w:p>
+        </w:tc>
+      </w:tr>
+      <w:tr>
+        <w:tc>
+          <w:tcPr>
+            <w:tcW w:w="4508" w:type="dxa"/>
+          </w:tcPr>
+          <w:p>
+            <w:pPr>
+              <w:rPr>
+                <w:rStyle w:val="Strong"/>
+                <w:b w:val="0"/>
+              </w:rPr>
+            </w:pPr>
+            <w:r>
+              <w:rPr>
+                <w:rStyle w:val="Strong"/>
+                <w:b w:val="0"/>
+              </w:rPr>
+              <w:t>Header:</w:t>
+            </w:r>
+          </w:p>
+          <w:p>
+            <w:pPr>
+              <w:rPr>
+                <w:rStyle w:val="Strong"/>
+                <w:b w:val="0"/>
+              </w:rPr>
+            </w:pPr>
+            <w:r>
+              <w:rPr>
+                <w:rStyle w:val="Strong"/>
+                <w:b w:val="0"/>
+              </w:rPr>
+              <w:t>E123456789</w:t>
+            </w:r>
+          </w:p>
+          <w:p>
+            <w:pPr>
+              <w:rPr>
+                <w:rStyle w:val="Strong"/>
+                <w:b w:val="0"/>
+              </w:rPr>
+            </w:pPr>
+          </w:p>
+          <w:p>
+            <w:pPr>
+              <w:rPr>
+                <w:rStyle w:val="Strong"/>
+                <w:b w:val="0"/>
+              </w:rPr>
+            </w:pPr>
+            <w:r>
+              <w:rPr>
+                <w:rStyle w:val="Strong"/>
+                <w:b w:val="0"/>
+              </w:rPr>
+              <w:t>Body:</w:t>
+            </w:r>
+          </w:p>
+          <w:p>
+            <w:pPr>
+              <w:rPr>
+                <w:rStyle w:val="Strong"/>
+                <w:b w:val="0"/>
+              </w:rPr>
+            </w:pPr>
+            <w:r>
+              <w:rPr>
+                <w:rStyle w:val="Strong"/>
+                <w:b w:val="0"/>
+              </w:rPr>
+              <w:t>john.smith@example.org</w:t>
+            </w:r>
+          </w:p>
+          <w:p>
+            <w:pPr>
+              <w:rPr>
+                <w:rStyle w:val="Strong"/>
+                <w:b w:val="0"/>
+              </w:rPr>
+            </w:pPr>
+            <w:r>
+              <w:rPr>
+                <w:rStyle w:val="Strong"/>
+                <w:b w:val="0"/>
+              </w:rPr>
+              <w:t>SIR 25/11/19</w:t>
+            </w:r>
+          </w:p>
+          <w:p>
+            <w:pPr>
+              <w:rPr>
+                <w:rStyle w:val="Strong"/>
+                <w:b w:val="0"/>
+              </w:rPr>
+            </w:pPr>
+            <w:r>
+              <w:rPr>
+                <w:rStyle w:val="Strong"/>
+                <w:b w:val="0"/>
+              </w:rPr>
+              <w:t>Sport Centre Code: 66-666-66</w:t>
+            </w:r>
+          </w:p>
+          <w:p>
+            <w:pPr>
+              <w:rPr>
+                <w:rStyle w:val="Strong"/>
+                <w:b w:val="0"/>
+              </w:rPr>
+            </w:pPr>
+            <w:r>
+              <w:rPr>
+                <w:rStyle w:val="Strong"/>
+                <w:b w:val="0"/>
+              </w:rPr>
+              <w:t>Nature of Incident: Raid</w:t>
+            </w:r>
+          </w:p>
+          <w:p>
+            <w:pPr>
+              <w:pStyle w:val="ListParagraph"/>
+              <w:ind w:left="0"/>
+              <w:rPr>
+                <w:rStyle w:val="Strong"/>
+                <w:b w:val="0"/>
+              </w:rPr>
+            </w:pPr>
+            <w:r>
+              <w:rPr>
+                <w:rStyle w:val="Strong"/>
+                <w:b w:val="0"/>
+              </w:rPr>
+              <w:t>See here http://www.araid.com</w:t>
+            </w:r>
+          </w:p>
+        </w:tc>
+        <w:tc>
+          <w:tcPr>
+            <w:tcW w:w="4508" w:type="dxa"/>
+          </w:tcPr>
+          <w:p>
+            <w:pPr>
+              <w:rPr>
+                <w:rStyle w:val="Strong"/>
+                <w:b w:val="0"/>
+              </w:rPr>
+            </w:pPr>
+            <w:r>
+              <w:rPr>
+                <w:rStyle w:val="Strong"/>
+                <w:b w:val="0"/>
+              </w:rPr>
+              <w:t>{</w:t>
+            </w:r>
+          </w:p>
+          <w:p>
+            <w:pPr>
+              <w:rPr>
+                <w:rStyle w:val="Strong"/>
+                <w:b w:val="0"/>
+              </w:rPr>
+            </w:pPr>
+            <w:r>
+              <w:rPr>
+                <w:rStyle w:val="Strong"/>
+                <w:b w:val="0"/>
+              </w:rPr>
+              <w:t xml:space="preserve">  </w:t>
+            </w:r>
+            <w:r>
+              <w:rPr>
+                <w:rStyle w:val="Strong"/>
+                <w:b w:val="0"/>
+              </w:rPr>
+              <w:t>"id": "E123456789</w:t>
+            </w:r>
+            <w:r>
+              <w:rPr>
+                <w:rStyle w:val="Strong"/>
+                <w:b w:val="0"/>
+              </w:rPr>
+              <w:t>”,</w:t>
+            </w:r>
+          </w:p>
+          <w:p>
+            <w:pPr>
+              <w:rPr>
+                <w:rStyle w:val="Strong"/>
+                <w:b w:val="0"/>
+              </w:rPr>
+            </w:pPr>
+            <w:r>
+              <w:rPr>
+                <w:rStyle w:val="Strong"/>
+                <w:b w:val="0"/>
+              </w:rPr>
+              <w:t xml:space="preserve">  </w:t>
+            </w:r>
+            <w:r>
+              <w:rPr>
+                <w:rStyle w:val="Strong"/>
+                <w:b w:val="0"/>
+              </w:rPr>
+              <w:t>"sender": "john.smith@example.org",</w:t>
+            </w:r>
+          </w:p>
+          <w:p>
+            <w:pPr>
+              <w:rPr>
+                <w:rStyle w:val="Strong"/>
+                <w:b w:val="0"/>
+              </w:rPr>
+            </w:pPr>
+            <w:r>
+              <w:rPr>
+                <w:rStyle w:val="Strong"/>
+                <w:b w:val="0"/>
+              </w:rPr>
+              <w:t xml:space="preserve">  </w:t>
+            </w:r>
+            <w:r>
+              <w:rPr>
+                <w:rStyle w:val="Strong"/>
+                <w:b w:val="0"/>
+              </w:rPr>
+              <w:t>"subject": "SIR 25/11/19",</w:t>
+            </w:r>
+          </w:p>
+          <w:p>
+            <w:pPr>
+              <w:rPr>
+                <w:rStyle w:val="Strong"/>
+                <w:b w:val="0"/>
+              </w:rPr>
+            </w:pPr>
+            <w:r>
+              <w:rPr>
+                <w:rStyle w:val="Strong"/>
+                <w:b w:val="0"/>
+              </w:rPr>
+              <w:t xml:space="preserve">  </w:t>
+            </w:r>
+            <w:r>
+              <w:rPr>
+                <w:rStyle w:val="Strong"/>
+                <w:b w:val="0"/>
+              </w:rPr>
+              <w:t>"</w:t>
+            </w:r>
+            <w:proofErr w:type="spellStart"/>
+            <w:r>
+              <w:rPr>
+                <w:rStyle w:val="Strong"/>
+                <w:b w:val="0"/>
+              </w:rPr>
+              <w:t>messageText</w:t>
+            </w:r>
+            <w:proofErr w:type="spellEnd"/>
+            <w:r>
+              <w:rPr>
+                <w:rStyle w:val="Strong"/>
+                <w:b w:val="0"/>
+              </w:rPr>
+              <w:t>": "See here &lt;URL</w:t>
+            </w:r>
+            <w:r>
+              <w:rPr>
+                <w:rStyle w:val="Strong"/>
+                <w:b w:val="0"/>
+              </w:rPr>
+              <w:t xml:space="preserve"> </w:t>
+            </w:r>
+            <w:r>
+              <w:rPr>
+                <w:rStyle w:val="Strong"/>
+                <w:b w:val="0"/>
+              </w:rPr>
+              <w:t>Quarantined&gt;",</w:t>
+            </w:r>
+          </w:p>
+          <w:p>
+            <w:pPr>
+              <w:rPr>
+                <w:rStyle w:val="Strong"/>
+                <w:b w:val="0"/>
+              </w:rPr>
+            </w:pPr>
+            <w:r>
+              <w:rPr>
+                <w:rStyle w:val="Strong"/>
+                <w:b w:val="0"/>
+              </w:rPr>
+              <w:t xml:space="preserve">  </w:t>
+            </w:r>
+            <w:r>
+              <w:rPr>
+                <w:rStyle w:val="Strong"/>
+                <w:b w:val="0"/>
+              </w:rPr>
+              <w:t>"</w:t>
+            </w:r>
+            <w:proofErr w:type="spellStart"/>
+            <w:r>
+              <w:rPr>
+                <w:rStyle w:val="Strong"/>
+                <w:b w:val="0"/>
+              </w:rPr>
+              <w:t>sportCentreCode</w:t>
+            </w:r>
+            <w:proofErr w:type="spellEnd"/>
+            <w:r>
+              <w:rPr>
+                <w:rStyle w:val="Strong"/>
+                <w:b w:val="0"/>
+              </w:rPr>
+              <w:t>": "66-666-66",</w:t>
+            </w:r>
+          </w:p>
+          <w:p>
+            <w:pPr>
+              <w:rPr>
+                <w:rStyle w:val="Strong"/>
+                <w:b w:val="0"/>
+              </w:rPr>
+            </w:pPr>
+            <w:r>
+              <w:rPr>
+                <w:rStyle w:val="Strong"/>
+                <w:b w:val="0"/>
+              </w:rPr>
+              <w:t xml:space="preserve">  </w:t>
+            </w:r>
+            <w:r>
+              <w:rPr>
+                <w:rStyle w:val="Strong"/>
+                <w:b w:val="0"/>
+              </w:rPr>
+              <w:t>"</w:t>
+            </w:r>
+            <w:proofErr w:type="spellStart"/>
+            <w:r>
+              <w:rPr>
+                <w:rStyle w:val="Strong"/>
+                <w:b w:val="0"/>
+              </w:rPr>
+              <w:t>natureOfIncident</w:t>
+            </w:r>
+            <w:proofErr w:type="spellEnd"/>
+            <w:r>
+              <w:rPr>
+                <w:rStyle w:val="Strong"/>
+                <w:b w:val="0"/>
+              </w:rPr>
+              <w:t xml:space="preserve">": "Raid",  </w:t>
+            </w:r>
+          </w:p>
+          <w:p>
+            <w:pPr>
+              <w:pStyle w:val="ListParagraph"/>
+              <w:ind w:left="0"/>
+              <w:rPr>
+                <w:rStyle w:val="Strong"/>
+                <w:b w:val="0"/>
+              </w:rPr>
+            </w:pPr>
+            <w:r>
+              <w:rPr>
+                <w:rStyle w:val="Strong"/>
+                <w:b w:val="0"/>
+              </w:rPr>
+              <w:t>}</w:t>
+            </w:r>
+          </w:p>
+        </w:tc>
+      </w:tr>
+    </w:tbl>
+    <w:p>
+      <w:pPr>
+        <w:pStyle w:val="ListParagraph"/>
+        <w:rPr>
+          <w:rStyle w:val="Strong"/>
+          <w:b w:val="0"/>
+        </w:rPr>
+      </w:pPr>
+      <w:r>
+        <w:rPr>
+          <w:rStyle w:val="Strong"/>
+          <w:b w:val="0"/>
+        </w:rPr>
+        <w:t>Same as standard email plus the below.</w:t>
+      </w:r>
+    </w:p>
+    <w:p>
+      <w:pPr>
+        <w:pStyle w:val="ListParagraph"/>
+        <w:numPr>
+          <w:ilvl w:val="1"/>
+          <w:numId w:val="25"/>
+        </w:numPr>
+        <w:rPr>
+          <w:rStyle w:val="Strong"/>
+          <w:b w:val="0"/>
+        </w:rPr>
+      </w:pPr>
+      <w:r>
+        <w:rPr>
+          <w:rStyle w:val="Strong"/>
+          <w:b w:val="0"/>
+        </w:rPr>
+        <w:t>Validate</w:t>
+      </w:r>
+    </w:p>
+    <w:p>
+      <w:pPr>
+        <w:pStyle w:val="ListParagraph"/>
+        <w:numPr>
+          <w:ilvl w:val="2"/>
+          <w:numId w:val="25"/>
+        </w:numPr>
+        <w:rPr>
+          <w:rStyle w:val="Strong"/>
+          <w:b w:val="0"/>
+        </w:rPr>
+      </w:pPr>
+      <w:r>
+        <w:rPr>
+          <w:rStyle w:val="Strong"/>
+          <w:b w:val="0"/>
+        </w:rPr>
+        <w:t>Subject</w:t>
+      </w:r>
+      <w:r>
+        <w:rPr>
+          <w:rStyle w:val="Strong"/>
+          <w:b w:val="0"/>
+        </w:rPr>
+        <w:t xml:space="preserve"> is formatted as “SIR dd/mm/</w:t>
+      </w:r>
+      <w:proofErr w:type="spellStart"/>
+      <w:r>
+        <w:rPr>
+          <w:rStyle w:val="Strong"/>
+          <w:b w:val="0"/>
+        </w:rPr>
+        <w:t>yy</w:t>
+      </w:r>
+      <w:proofErr w:type="spellEnd"/>
+      <w:r>
+        <w:rPr>
+          <w:rStyle w:val="Strong"/>
+          <w:b w:val="0"/>
+        </w:rPr>
+        <w:t>”</w:t>
+      </w:r>
+    </w:p>
+    <w:p>
+      <w:pPr>
+        <w:pStyle w:val="ListParagraph"/>
+        <w:numPr>
+          <w:ilvl w:val="3"/>
+          <w:numId w:val="25"/>
+        </w:numPr>
+        <w:rPr>
+          <w:rStyle w:val="Strong"/>
+          <w:b w:val="0"/>
+        </w:rPr>
+      </w:pPr>
+      <w:r>
+        <w:rPr>
+          <w:rStyle w:val="Strong"/>
+          <w:b w:val="0"/>
+        </w:rPr>
+        <w:t>i.e. “SIR 25/11/19”</w:t>
+      </w:r>
+    </w:p>
+    <w:p>
+      <w:pPr>
+        <w:pStyle w:val="ListParagraph"/>
+        <w:numPr>
+          <w:ilvl w:val="2"/>
+          <w:numId w:val="25"/>
+        </w:numPr>
+        <w:rPr>
+          <w:rStyle w:val="Strong"/>
+          <w:b w:val="0"/>
+        </w:rPr>
+      </w:pPr>
+      <w:r>
+        <w:rPr>
+          <w:rStyle w:val="Strong"/>
+          <w:b w:val="0"/>
+        </w:rPr>
+        <w:t xml:space="preserve">Sport </w:t>
+      </w:r>
+      <w:r>
+        <w:rPr>
+          <w:rStyle w:val="Strong"/>
+          <w:b w:val="0"/>
+        </w:rPr>
+        <w:t>C</w:t>
+      </w:r>
+      <w:r>
+        <w:rPr>
+          <w:rStyle w:val="Strong"/>
+          <w:b w:val="0"/>
+        </w:rPr>
+        <w:t xml:space="preserve">entre </w:t>
+      </w:r>
+      <w:r>
+        <w:rPr>
+          <w:rStyle w:val="Strong"/>
+          <w:b w:val="0"/>
+        </w:rPr>
+        <w:t>C</w:t>
+      </w:r>
+      <w:r>
+        <w:rPr>
+          <w:rStyle w:val="Strong"/>
+          <w:b w:val="0"/>
+        </w:rPr>
+        <w:t xml:space="preserve">ode </w:t>
+      </w:r>
+      <w:r>
+        <w:rPr>
+          <w:rStyle w:val="Strong"/>
+          <w:b w:val="0"/>
+        </w:rPr>
+        <w:t>is in valid format</w:t>
+      </w:r>
+    </w:p>
+    <w:p>
+      <w:pPr>
+        <w:pStyle w:val="ListParagraph"/>
+        <w:numPr>
+          <w:ilvl w:val="3"/>
+          <w:numId w:val="25"/>
+        </w:numPr>
+        <w:rPr>
+          <w:rStyle w:val="Strong"/>
+          <w:b w:val="0"/>
+        </w:rPr>
+      </w:pPr>
+      <w:r>
+        <w:rPr>
+          <w:rStyle w:val="Strong"/>
+          <w:b w:val="0"/>
+        </w:rPr>
+        <w:t>i.e. “Sport Centre Code: 66-666-66”</w:t>
+      </w:r>
+    </w:p>
+    <w:p>
+      <w:pPr>
+        <w:pStyle w:val="ListParagraph"/>
+        <w:numPr>
+          <w:ilvl w:val="2"/>
+          <w:numId w:val="25"/>
+        </w:numPr>
+        <w:rPr>
+          <w:rStyle w:val="Strong"/>
+          <w:b w:val="0"/>
+        </w:rPr>
+      </w:pPr>
+      <w:r>
+        <w:rPr>
+          <w:rStyle w:val="Strong"/>
+          <w:b w:val="0"/>
+        </w:rPr>
+        <w:t>Nature of Incident is a valid incident type</w:t>
+      </w:r>
+    </w:p>
+    <w:p>
+      <w:pPr>
+        <w:pStyle w:val="ListParagraph"/>
+        <w:numPr>
+          <w:ilvl w:val="3"/>
+          <w:numId w:val="25"/>
+        </w:numPr>
+        <w:rPr>
+          <w:rStyle w:val="Strong"/>
+          <w:b w:val="0"/>
+        </w:rPr>
+      </w:pPr>
+      <w:r>
+        <w:rPr>
+          <w:rStyle w:val="Strong"/>
+          <w:b w:val="0"/>
+        </w:rPr>
+        <w:t>i.e. “Nature of Incident: Raid”</w:t>
+      </w:r>
+    </w:p>
+    <w:p>
+      <w:pPr>
+        <w:pStyle w:val="ListParagraph"/>
+        <w:numPr>
+          <w:ilvl w:val="1"/>
+          <w:numId w:val="25"/>
+        </w:numPr>
+        <w:rPr>
+          <w:rStyle w:val="Strong"/>
+          <w:b w:val="0"/>
+        </w:rPr>
+      </w:pPr>
+      <w:r>
+        <w:rPr>
+          <w:rStyle w:val="Strong"/>
+          <w:b w:val="0"/>
+        </w:rPr>
+        <w:t>Categorize</w:t>
+      </w:r>
+    </w:p>
+    <w:p>
+      <w:pPr>
+        <w:pStyle w:val="ListParagraph"/>
+        <w:numPr>
+          <w:ilvl w:val="2"/>
+          <w:numId w:val="25"/>
+        </w:numPr>
+        <w:rPr>
+          <w:rStyle w:val="Strong"/>
+          <w:b w:val="0"/>
+        </w:rPr>
+      </w:pPr>
+      <w:r>
+        <w:rPr>
+          <w:rStyle w:val="Strong"/>
+          <w:b w:val="0"/>
+        </w:rPr>
+        <w:t>Centre code and Nature of Incident will be written to SIR list</w:t>
+      </w:r>
+    </w:p>
+    <w:p>
+      <w:pPr>
+        <w:rPr>
+          <w:rStyle w:val="Strong"/>
+        </w:rPr>
+      </w:pPr>
+      <w:r>
+        <w:rPr>
+          <w:rStyle w:val="Strong"/>
+        </w:rPr>
+        <w:t>Tweets</w:t>
+      </w:r>
+    </w:p>
+    <w:tbl>
+      <w:tblPr>
+        <w:tblStyle w:val="TableGrid"/>
+        <w:tblW w:w="0" w:type="auto"/>
+        <w:tblLook w:val="04A0" w:firstRow="1" w:lastRow="0" w:firstColumn="1" w:lastColumn="0" w:noHBand="0" w:noVBand="1"/>
+      </w:tblPr>
+      <w:tblGrid>
+        <w:gridCol w:w="4508"/>
+        <w:gridCol w:w="4508"/>
+      </w:tblGrid>
+      <w:tr>
+        <w:tc>
+          <w:tcPr>
+            <w:tcW w:w="4508" w:type="dxa"/>
+          </w:tcPr>
+          <w:p>
+            <w:pPr>
+              <w:rPr>
+                <w:rStyle w:val="Strong"/>
+                <w:b w:val="0"/>
+              </w:rPr>
+            </w:pPr>
+            <w:r>
+              <w:rPr>
+                <w:rStyle w:val="Strong"/>
+                <w:b w:val="0"/>
+              </w:rPr>
+              <w:t>Input</w:t>
+            </w:r>
+          </w:p>
+        </w:tc>
+        <w:tc>
+          <w:tcPr>
+            <w:tcW w:w="4508" w:type="dxa"/>
+          </w:tcPr>
+          <w:p>
+            <w:pPr>
+              <w:rPr>
+                <w:rStyle w:val="Strong"/>
+                <w:b w:val="0"/>
+              </w:rPr>
+            </w:pPr>
+            <w:r>
+              <w:rPr>
+                <w:rStyle w:val="Strong"/>
+                <w:b w:val="0"/>
+              </w:rPr>
+              <w:t>Output</w:t>
+            </w:r>
+          </w:p>
+        </w:tc>
+      </w:tr>
+      <w:tr>
+        <w:tc>
+          <w:tcPr>
+            <w:tcW w:w="4508" w:type="dxa"/>
+          </w:tcPr>
+          <w:p>
+            <w:pPr>
+              <w:rPr>
+                <w:rStyle w:val="Strong"/>
+                <w:b w:val="0"/>
+              </w:rPr>
+            </w:pPr>
+            <w:r>
+              <w:rPr>
+                <w:rStyle w:val="Strong"/>
+                <w:b w:val="0"/>
+              </w:rPr>
+              <w:t>Header:</w:t>
+            </w:r>
+          </w:p>
+          <w:p>
+            <w:pPr>
+              <w:rPr>
+                <w:rStyle w:val="Strong"/>
+                <w:b w:val="0"/>
+              </w:rPr>
+            </w:pPr>
+            <w:r>
+              <w:rPr>
+                <w:rStyle w:val="Strong"/>
+                <w:b w:val="0"/>
+              </w:rPr>
+              <w:t>T123456789</w:t>
+            </w:r>
+          </w:p>
+          <w:p>
+            <w:pPr>
+              <w:rPr>
+                <w:rStyle w:val="Strong"/>
+                <w:b w:val="0"/>
+              </w:rPr>
+            </w:pPr>
+          </w:p>
+          <w:p>
+            <w:pPr>
+              <w:rPr>
+                <w:rStyle w:val="Strong"/>
+                <w:b w:val="0"/>
+              </w:rPr>
+            </w:pPr>
+            <w:r>
+              <w:rPr>
+                <w:rStyle w:val="Strong"/>
+                <w:b w:val="0"/>
+              </w:rPr>
+              <w:t>Body:</w:t>
+            </w:r>
+          </w:p>
+          <w:p>
+            <w:pPr>
+              <w:rPr>
+                <w:rStyle w:val="Strong"/>
+                <w:b w:val="0"/>
+              </w:rPr>
+            </w:pPr>
+            <w:r>
+              <w:rPr>
+                <w:rStyle w:val="Strong"/>
+                <w:b w:val="0"/>
+              </w:rPr>
+              <w:t>@</w:t>
+            </w:r>
+            <w:proofErr w:type="spellStart"/>
+            <w:r>
+              <w:rPr>
+                <w:rStyle w:val="Strong"/>
+                <w:b w:val="0"/>
+              </w:rPr>
+              <w:t>JohnSmith</w:t>
+            </w:r>
+            <w:proofErr w:type="spellEnd"/>
+          </w:p>
+          <w:p>
+            <w:pPr>
+              <w:rPr>
+                <w:rStyle w:val="Strong"/>
+                <w:b w:val="0"/>
+              </w:rPr>
+            </w:pPr>
+            <w:r>
+              <w:rPr>
+                <w:rStyle w:val="Strong"/>
+                <w:b w:val="0"/>
+              </w:rPr>
+              <w:t>My first #Tweet @Twitter</w:t>
+            </w:r>
+          </w:p>
+        </w:tc>
+        <w:tc>
+          <w:tcPr>
+            <w:tcW w:w="4508" w:type="dxa"/>
+          </w:tcPr>
+          <w:p>
+            <w:pPr>
+              <w:rPr>
+                <w:rStyle w:val="Strong"/>
+                <w:b w:val="0"/>
+              </w:rPr>
+            </w:pPr>
+            <w:r>
+              <w:rPr>
+                <w:rStyle w:val="Strong"/>
+                <w:b w:val="0"/>
+              </w:rPr>
+              <w:t>{</w:t>
+            </w:r>
+          </w:p>
+          <w:p>
+            <w:pPr>
+              <w:rPr>
+                <w:rStyle w:val="Strong"/>
+                <w:b w:val="0"/>
+              </w:rPr>
+            </w:pPr>
+            <w:r>
+              <w:rPr>
+                <w:rStyle w:val="Strong"/>
+                <w:b w:val="0"/>
+              </w:rPr>
+              <w:t xml:space="preserve">  </w:t>
+            </w:r>
+            <w:r>
+              <w:rPr>
+                <w:rStyle w:val="Strong"/>
+                <w:b w:val="0"/>
+              </w:rPr>
+              <w:t>"id": "T123456789"</w:t>
+            </w:r>
+            <w:r>
+              <w:rPr>
+                <w:rStyle w:val="Strong"/>
+                <w:b w:val="0"/>
+              </w:rPr>
+              <w:t>,</w:t>
+            </w:r>
+          </w:p>
+          <w:p>
+            <w:pPr>
+              <w:rPr>
+                <w:rStyle w:val="Strong"/>
+                <w:b w:val="0"/>
+              </w:rPr>
+            </w:pPr>
+            <w:r>
+              <w:rPr>
+                <w:rStyle w:val="Strong"/>
+                <w:b w:val="0"/>
+              </w:rPr>
+              <w:t xml:space="preserve">  "sender": "@</w:t>
+            </w:r>
+            <w:proofErr w:type="spellStart"/>
+            <w:r>
+              <w:rPr>
+                <w:rStyle w:val="Strong"/>
+                <w:b w:val="0"/>
+              </w:rPr>
+              <w:t>JohnSmith</w:t>
+            </w:r>
+            <w:proofErr w:type="spellEnd"/>
+            <w:r>
+              <w:rPr>
+                <w:rStyle w:val="Strong"/>
+                <w:b w:val="0"/>
+              </w:rPr>
+              <w:t>",</w:t>
+            </w:r>
+          </w:p>
+          <w:p>
+            <w:pPr>
+              <w:rPr>
+                <w:rStyle w:val="Strong"/>
+                <w:b w:val="0"/>
+              </w:rPr>
+            </w:pPr>
+            <w:r>
+              <w:rPr>
+                <w:rStyle w:val="Strong"/>
+                <w:b w:val="0"/>
+              </w:rPr>
+              <w:t xml:space="preserve">  "</w:t>
+            </w:r>
+            <w:proofErr w:type="spellStart"/>
+            <w:r>
+              <w:rPr>
+                <w:rStyle w:val="Strong"/>
+                <w:b w:val="0"/>
+              </w:rPr>
+              <w:t>messageText</w:t>
+            </w:r>
+            <w:proofErr w:type="spellEnd"/>
+            <w:r>
+              <w:rPr>
+                <w:rStyle w:val="Strong"/>
+                <w:b w:val="0"/>
+              </w:rPr>
+              <w:t>": "My first #Tweet</w:t>
+            </w:r>
+            <w:r>
+              <w:rPr>
+                <w:rStyle w:val="Strong"/>
+                <w:b w:val="0"/>
+              </w:rPr>
+              <w:t xml:space="preserve"> </w:t>
+            </w:r>
+            <w:r>
+              <w:rPr>
+                <w:rStyle w:val="Strong"/>
+                <w:b w:val="0"/>
+              </w:rPr>
+              <w:t>@Twitter",</w:t>
+            </w:r>
+          </w:p>
+          <w:p>
+            <w:pPr>
+              <w:rPr>
+                <w:rStyle w:val="Strong"/>
+                <w:b w:val="0"/>
+              </w:rPr>
+            </w:pPr>
+            <w:r>
+              <w:rPr>
+                <w:rStyle w:val="Strong"/>
+                <w:b w:val="0"/>
+              </w:rPr>
+              <w:t>}</w:t>
+            </w:r>
+          </w:p>
+        </w:tc>
+      </w:tr>
+    </w:tbl>
+    <w:p>
+      <w:pPr>
+        <w:pStyle w:val="ListParagraph"/>
+        <w:numPr>
+          <w:ilvl w:val="0"/>
+          <w:numId w:val="27"/>
+        </w:numPr>
+        <w:rPr>
+          <w:rStyle w:val="Strong"/>
+          <w:b w:val="0"/>
+        </w:rPr>
+      </w:pPr>
+      <w:r>
+        <w:rPr>
+          <w:rStyle w:val="Strong"/>
+          <w:b w:val="0"/>
+        </w:rPr>
+        <w:t>Validate</w:t>
+      </w:r>
+    </w:p>
+    <w:p>
+      <w:pPr>
+        <w:pStyle w:val="ListParagraph"/>
+        <w:numPr>
+          <w:ilvl w:val="1"/>
+          <w:numId w:val="27"/>
+        </w:numPr>
+        <w:rPr>
+          <w:rStyle w:val="Strong"/>
+          <w:b w:val="0"/>
+        </w:rPr>
+      </w:pPr>
+      <w:r>
+        <w:rPr>
+          <w:rStyle w:val="Strong"/>
+          <w:b w:val="0"/>
+        </w:rPr>
+        <w:t>Sender is a valid Twitter ID</w:t>
+      </w:r>
+    </w:p>
+    <w:p>
+      <w:pPr>
+        <w:pStyle w:val="ListParagraph"/>
+        <w:numPr>
+          <w:ilvl w:val="2"/>
+          <w:numId w:val="27"/>
+        </w:numPr>
+        <w:rPr>
+          <w:rStyle w:val="Strong"/>
+          <w:b w:val="0"/>
+        </w:rPr>
+      </w:pPr>
+      <w:r>
+        <w:rPr>
+          <w:rStyle w:val="Strong"/>
+          <w:b w:val="0"/>
+        </w:rPr>
+        <w:lastRenderedPageBreak/>
+        <w:t>“@” followed by a maximum of 15 characters</w:t>
+      </w:r>
+    </w:p>
+    <w:p>
+      <w:pPr>
+        <w:pStyle w:val="ListParagraph"/>
+        <w:numPr>
+          <w:ilvl w:val="2"/>
+          <w:numId w:val="27"/>
+        </w:numPr>
+        <w:rPr>
+          <w:rStyle w:val="Strong"/>
+          <w:b w:val="0"/>
+        </w:rPr>
+      </w:pPr>
+      <w:r>
+        <w:rPr>
+          <w:rStyle w:val="Strong"/>
+          <w:b w:val="0"/>
+        </w:rPr>
+        <w:t>i.e. “@</w:t>
+      </w:r>
+      <w:proofErr w:type="spellStart"/>
+      <w:r>
+        <w:rPr>
+          <w:rStyle w:val="Strong"/>
+          <w:b w:val="0"/>
+        </w:rPr>
+        <w:t>JohnSmith</w:t>
+      </w:r>
+      <w:proofErr w:type="spellEnd"/>
+      <w:r>
+        <w:rPr>
+          <w:rStyle w:val="Strong"/>
+          <w:b w:val="0"/>
+        </w:rPr>
+        <w:t>”</w:t>
+      </w:r>
+    </w:p>
+    <w:p>
+      <w:pPr>
+        <w:pStyle w:val="ListParagraph"/>
+        <w:numPr>
+          <w:ilvl w:val="1"/>
+          <w:numId w:val="27"/>
+        </w:numPr>
+        <w:rPr>
+          <w:rStyle w:val="Strong"/>
+          <w:b w:val="0"/>
+        </w:rPr>
+      </w:pPr>
+      <w:r>
+        <w:rPr>
+          <w:rStyle w:val="Strong"/>
+          <w:b w:val="0"/>
+        </w:rPr>
+        <w:t>Tweet text is no longer than 140 characters</w:t>
+      </w:r>
+    </w:p>
+    <w:p>
+      <w:pPr>
+        <w:pStyle w:val="ListParagraph"/>
+        <w:numPr>
+          <w:ilvl w:val="0"/>
+          <w:numId w:val="27"/>
+        </w:numPr>
+        <w:rPr>
+          <w:rStyle w:val="Strong"/>
+          <w:b w:val="0"/>
+        </w:rPr>
+      </w:pPr>
+      <w:r>
+        <w:rPr>
+          <w:rStyle w:val="Strong"/>
+          <w:b w:val="0"/>
+        </w:rPr>
+        <w:t>Sanitize</w:t>
+      </w:r>
+    </w:p>
+    <w:p>
+      <w:pPr>
+        <w:pStyle w:val="ListParagraph"/>
+        <w:numPr>
+          <w:ilvl w:val="1"/>
+          <w:numId w:val="27"/>
+        </w:numPr>
+        <w:rPr>
+          <w:rStyle w:val="Emphasis"/>
+          <w:i w:val="0"/>
+        </w:rPr>
+      </w:pPr>
+      <w:r>
+        <w:rPr>
+          <w:rStyle w:val="Emphasis"/>
+          <w:i w:val="0"/>
+        </w:rPr>
+        <w:t>Expand textspeak abbreviations</w:t>
+      </w:r>
+    </w:p>
+    <w:p>
+      <w:pPr>
+        <w:pStyle w:val="ListParagraph"/>
+        <w:numPr>
+          <w:ilvl w:val="2"/>
+          <w:numId w:val="27"/>
+        </w:numPr>
+        <w:rPr>
+          <w:rStyle w:val="Emphasis"/>
+          <w:i w:val="0"/>
+        </w:rPr>
+      </w:pPr>
+      <w:r>
+        <w:rPr>
+          <w:rStyle w:val="Emphasis"/>
+          <w:i w:val="0"/>
+        </w:rPr>
+        <w:t>i.e. LOL &lt;Laughing out loud&gt;</w:t>
+      </w:r>
+    </w:p>
+    <w:p>
+      <w:pPr>
+        <w:pStyle w:val="ListParagraph"/>
+        <w:numPr>
+          <w:ilvl w:val="0"/>
+          <w:numId w:val="27"/>
+        </w:numPr>
+        <w:rPr>
+          <w:rStyle w:val="Emphasis"/>
+          <w:i w:val="0"/>
+        </w:rPr>
+      </w:pPr>
+      <w:r>
+        <w:rPr>
+          <w:rStyle w:val="Emphasis"/>
+          <w:i w:val="0"/>
+        </w:rPr>
+        <w:t>Categorize</w:t>
+      </w:r>
+    </w:p>
+    <w:p>
+      <w:pPr>
+        <w:pStyle w:val="ListParagraph"/>
+        <w:numPr>
+          <w:ilvl w:val="1"/>
+          <w:numId w:val="27"/>
+        </w:numPr>
+        <w:rPr>
+          <w:rStyle w:val="Emphasis"/>
+          <w:i w:val="0"/>
+        </w:rPr>
+      </w:pPr>
+      <w:r>
+        <w:rPr>
+          <w:rStyle w:val="Emphasis"/>
+          <w:i w:val="0"/>
+        </w:rPr>
+        <w:t xml:space="preserve">Hashtags (Words preceded by a “#”) will be written to a </w:t>
+      </w:r>
+      <w:r>
+        <w:rPr>
+          <w:rStyle w:val="Emphasis"/>
+          <w:i w:val="0"/>
+        </w:rPr>
+        <w:t>hashtag</w:t>
+      </w:r>
+      <w:r>
+        <w:rPr>
+          <w:rStyle w:val="Emphasis"/>
+          <w:i w:val="0"/>
+        </w:rPr>
+        <w:t xml:space="preserve"> list</w:t>
+      </w:r>
+      <w:r>
+        <w:rPr>
+          <w:rStyle w:val="Emphasis"/>
+          <w:i w:val="0"/>
+        </w:rPr>
+        <w:t xml:space="preserve"> that will also count the </w:t>
+      </w:r>
+      <w:proofErr w:type="spellStart"/>
+      <w:r>
+        <w:rPr>
+          <w:rStyle w:val="Emphasis"/>
+          <w:i w:val="0"/>
+        </w:rPr>
+        <w:t>the</w:t>
+      </w:r>
+      <w:proofErr w:type="spellEnd"/>
+      <w:r>
+        <w:rPr>
+          <w:rStyle w:val="Emphasis"/>
+          <w:i w:val="0"/>
+        </w:rPr>
+        <w:t xml:space="preserve"> number of uses for each hashtag. The count will be used to produce a trending list.</w:t>
+      </w:r>
+    </w:p>
+    <w:p>
+      <w:pPr>
+        <w:pStyle w:val="ListParagraph"/>
+        <w:numPr>
+          <w:ilvl w:val="2"/>
+          <w:numId w:val="27"/>
+        </w:numPr>
+        <w:rPr>
+          <w:rStyle w:val="Emphasis"/>
+          <w:i w:val="0"/>
+        </w:rPr>
+      </w:pPr>
+      <w:r>
+        <w:rPr>
+          <w:rStyle w:val="Emphasis"/>
+          <w:i w:val="0"/>
+        </w:rPr>
+        <w:t>i.e. #</w:t>
+      </w:r>
+      <w:proofErr w:type="spellStart"/>
+      <w:r>
+        <w:rPr>
+          <w:rStyle w:val="Emphasis"/>
+          <w:i w:val="0"/>
+        </w:rPr>
+        <w:t>BBCClick</w:t>
+      </w:r>
+      <w:proofErr w:type="spellEnd"/>
+    </w:p>
+    <w:p>
+      <w:pPr>
+        <w:pStyle w:val="ListParagraph"/>
+        <w:numPr>
+          <w:ilvl w:val="1"/>
+          <w:numId w:val="27"/>
+        </w:numPr>
+        <w:rPr>
+          <w:rStyle w:val="Emphasis"/>
+          <w:i w:val="0"/>
+        </w:rPr>
+      </w:pPr>
+      <w:r>
+        <w:rPr>
+          <w:rStyle w:val="Emphasis"/>
+          <w:i w:val="0"/>
+        </w:rPr>
+        <w:t>Mentions (Twitter Ids) will be written to a mentions list</w:t>
+      </w:r>
+    </w:p>
+    <w:p>
+      <w:pPr>
+        <w:pStyle w:val="ListParagraph"/>
+        <w:numPr>
+          <w:ilvl w:val="2"/>
+          <w:numId w:val="27"/>
+        </w:numPr>
+        <w:rPr>
+          <w:rStyle w:val="Strong"/>
+          <w:b w:val="0"/>
+          <w:bCs w:val="0"/>
+          <w:iCs/>
+          <w:color w:val="auto"/>
+        </w:rPr>
+      </w:pPr>
+      <w:r>
+        <w:rPr>
+          <w:rStyle w:val="Emphasis"/>
+          <w:i w:val="0"/>
+        </w:rPr>
+        <w:t xml:space="preserve">i.e. </w:t>
+      </w:r>
+      <w:r>
+        <w:rPr>
+          <w:rStyle w:val="Emphasis"/>
+          <w:i w:val="0"/>
+        </w:rPr>
+        <w:t>“@</w:t>
+      </w:r>
+      <w:proofErr w:type="spellStart"/>
+      <w:r>
+        <w:rPr>
+          <w:rStyle w:val="Emphasis"/>
+          <w:i w:val="0"/>
+        </w:rPr>
+        <w:t>JohnSmith</w:t>
+      </w:r>
+      <w:proofErr w:type="spellEnd"/>
+      <w:r>
+        <w:rPr>
+          <w:rStyle w:val="Emphasis"/>
+          <w:i w:val="0"/>
+        </w:rPr>
+        <w:t>”</w:t>
+      </w:r>
+    </w:p>
+    <w:p>
+      <w:pPr>
+        <w:pStyle w:val="Heading2"/>
+      </w:pPr>
+      <w:r>
+        <w:t>Non-functional requirements</w:t>
+      </w:r>
+    </w:p>
     <w:p/>
     <w:p>
+      <w:r>
+        <w:t>The main non-functional requirements for ELM are</w:t>
+      </w:r>
+      <w:r>
+        <w:t>:</w:t>
+      </w:r>
+    </w:p>
+    <w:p>
+      <w:pPr>
+        <w:pStyle w:val="ListParagraph"/>
+        <w:numPr>
+          <w:ilvl w:val="0"/>
+          <w:numId w:val="31"/>
+        </w:numPr>
+      </w:pPr>
+      <w:r>
+        <w:t>Usability</w:t>
+      </w:r>
+    </w:p>
+    <w:p>
+      <w:pPr>
+        <w:pStyle w:val="ListParagraph"/>
+        <w:numPr>
+          <w:ilvl w:val="0"/>
+          <w:numId w:val="31"/>
+        </w:numPr>
+      </w:pPr>
+      <w:r>
+        <w:t>Reliab</w:t>
+      </w:r>
+      <w:r>
+        <w:t>ility</w:t>
+      </w:r>
+    </w:p>
+    <w:p>
+      <w:pPr>
+        <w:pStyle w:val="ListParagraph"/>
+        <w:numPr>
+          <w:ilvl w:val="0"/>
+          <w:numId w:val="31"/>
+        </w:numPr>
+      </w:pPr>
+      <w:r>
+        <w:t>Scalab</w:t>
+      </w:r>
+      <w:r>
+        <w:t>ility</w:t>
+      </w:r>
+    </w:p>
+    <w:p>
+      <w:pPr>
+        <w:pStyle w:val="ListParagraph"/>
+        <w:numPr>
+          <w:ilvl w:val="0"/>
+          <w:numId w:val="31"/>
+        </w:numPr>
+      </w:pPr>
+      <w:r>
+        <w:t>Efficiency</w:t>
+      </w:r>
+    </w:p>
+    <w:p>
+      <w:pPr>
+        <w:pStyle w:val="ListParagraph"/>
+        <w:numPr>
+          <w:ilvl w:val="0"/>
+          <w:numId w:val="31"/>
+        </w:numPr>
+      </w:pPr>
+      <w:r>
+        <w:t>Capacity</w:t>
+      </w:r>
+    </w:p>
+    <w:p>
+      <w:pPr>
+        <w:pStyle w:val="ListParagraph"/>
+        <w:numPr>
+          <w:ilvl w:val="0"/>
+          <w:numId w:val="31"/>
+        </w:numPr>
+      </w:pPr>
+      <w:r>
+        <w:t>Security</w:t>
+      </w:r>
+    </w:p>
+    <w:p>
+      <w:r>
+        <w:t>These requirements affect the whole system rather than single components. If these requirements are not met the system might not be able to be deployed or fail after being deployed.</w:t>
+      </w:r>
+    </w:p>
+    <w:p>
+      <w:pPr>
+        <w:rPr>
+          <w:b/>
+        </w:rPr>
+      </w:pPr>
+      <w:r>
+        <w:rPr>
+          <w:b/>
+        </w:rPr>
+        <w:t>Product requirements</w:t>
+      </w:r>
+    </w:p>
+    <w:p>
+      <w:r>
+        <w:rPr>
+          <w:i/>
+        </w:rPr>
+        <w:t>Usability</w:t>
+      </w:r>
+      <w:r>
+        <w:rPr>
+          <w:i/>
+        </w:rPr>
+        <w:t xml:space="preserve">: </w:t>
+      </w:r>
+      <w:r>
+        <w:t xml:space="preserve">The system shall be easy to </w:t>
+      </w:r>
+      <w:r>
+        <w:t>understand, and user-friendly</w:t>
+      </w:r>
+      <w:r>
+        <w:t xml:space="preserve"> as non-technical staff must be able to </w:t>
+      </w:r>
+      <w:r>
+        <w:t>use to system.</w:t>
+      </w:r>
+      <w:r>
+        <w:t xml:space="preserve"> Any errors or issues shall be displayed clearly with an easy to understand description.</w:t>
+      </w:r>
+    </w:p>
+    <w:p>
+      <w:r>
+        <w:rPr>
+          <w:i/>
+        </w:rPr>
+        <w:t>Reliability</w:t>
+      </w:r>
+      <w:r>
+        <w:t>: The system shall always be available and should recover from any issues/errors</w:t>
+      </w:r>
+      <w:r>
+        <w:t xml:space="preserve">, </w:t>
+      </w:r>
+      <w:r>
+        <w:t>crashes</w:t>
+      </w:r>
+      <w:r>
+        <w:t xml:space="preserve"> or other downtime</w:t>
+      </w:r>
+      <w:r>
+        <w:t xml:space="preserve"> (if necessary, by restarting) quickly.</w:t>
+      </w:r>
+    </w:p>
+    <w:p>
+      <w:r>
+        <w:rPr>
+          <w:i/>
+        </w:rPr>
+        <w:t xml:space="preserve">Scalability: </w:t>
+      </w:r>
+      <w:r>
+        <w:t>The system must be able to scale with changing user needs</w:t>
+      </w:r>
+      <w:r>
+        <w:t xml:space="preserve"> such as a growing customer base of Euston Leisure.</w:t>
+      </w:r>
+    </w:p>
+    <w:p>
+      <w:r>
+        <w:rPr>
+          <w:i/>
+        </w:rPr>
+        <w:t xml:space="preserve">Efficiency: </w:t>
+      </w:r>
+      <w:r>
+        <w:t>The system shall be efficient both in time and space complexity, so it doesn’t require excessive resources.</w:t>
+      </w:r>
+    </w:p>
+    <w:p>
+      <w:r>
+        <w:rPr>
+          <w:i/>
+        </w:rPr>
+        <w:t>Capacity</w:t>
+      </w:r>
+      <w:r>
+        <w:t>: Enough resources should be allocated to support the entire userbase as well as a buffer.</w:t>
+      </w:r>
+    </w:p>
+    <w:p>
+      <w:r>
+        <w:rPr>
+          <w:i/>
+        </w:rPr>
+        <w:lastRenderedPageBreak/>
+        <w:t xml:space="preserve">Security: </w:t>
+      </w:r>
+      <w:r>
+        <w:t>The system and its data shall only be accessible to authorised staff.</w:t>
+      </w:r>
+    </w:p>
+    <w:p>
+      <w:pPr>
+        <w:rPr>
+          <w:b/>
+        </w:rPr>
+      </w:pPr>
+      <w:r>
+        <w:rPr>
+          <w:b/>
+        </w:rPr>
+        <w:t>Organizational requirements</w:t>
+      </w:r>
+    </w:p>
+    <w:p>
+      <w:r>
+        <w:t xml:space="preserve">The system will only be used by staff, this means authentication must be available using the staff member’s login/id card. The development and system itself always </w:t>
+      </w:r>
+      <w:proofErr w:type="gramStart"/>
+      <w:r>
+        <w:t>have to</w:t>
+      </w:r>
+      <w:proofErr w:type="gramEnd"/>
+      <w:r>
+        <w:t xml:space="preserve"> follow any applicable internal organizational procedures.</w:t>
+      </w:r>
+    </w:p>
+    <w:p>
+      <w:pPr>
+        <w:rPr>
+          <w:b/>
+        </w:rPr>
+      </w:pPr>
+      <w:r>
+        <w:rPr>
+          <w:b/>
+        </w:rPr>
+        <w:t>External requirements</w:t>
+      </w:r>
+    </w:p>
+    <w:p>
+      <w:r>
+        <w:t xml:space="preserve">The system must follow all applicable regulatory, ethical, legislative and other legal requirements. As the system stores data such as phone numbers, emails and twitter id’s a privacy policy relevant to its location as well as any additional data security and safety requirements </w:t>
+      </w:r>
+      <w:r>
+        <w:t>shall be implemented</w:t>
+      </w:r>
+      <w:r>
+        <w:t>.</w:t>
+      </w:r>
+    </w:p>
+    <w:p>
       <w:pPr>
         <w:pStyle w:val="Heading2"/>
       </w:pPr>
       <w:r>
-        <w:t>Non-functional requirements</w:t>
+        <w:t>Use case diagram</w:t>
+      </w:r>
+    </w:p>
+    <w:p>
+      <w:r>
+        <w:t>&lt;Insert here&gt;</w:t>
+      </w:r>
+    </w:p>
+    <w:p>
+      <w:pPr>
+        <w:pStyle w:val="Heading1"/>
+      </w:pPr>
+      <w:r>
+        <w:t>Implementation</w:t>
       </w:r>
     </w:p>
     <w:p/>
     <w:p>
       <w:pPr>
+        <w:pStyle w:val="Heading2"/>
+      </w:pPr>
+      <w:r>
+        <w:t>Class diagram</w:t>
+      </w:r>
+    </w:p>
+    <w:p/>
+    <w:p>
+      <w:pPr>
         <w:pStyle w:val="Heading1"/>
       </w:pPr>
       <w:r>
-        <w:t>Implementation</w:t>
-      </w:r>
-    </w:p>
-    <w:p/>
-    <w:p>
-      <w:pPr>
-        <w:pStyle w:val="Heading2"/>
-      </w:pPr>
-      <w:r>
-        <w:t>Class diagram</w:t>
-      </w:r>
-    </w:p>
-    <w:p/>
-    <w:p>
-      <w:pPr>
-        <w:pStyle w:val="Heading1"/>
-      </w:pPr>
-      <w:r>
         <w:t>Testing</w:t>
-      </w:r>
-    </w:p>
-    <w:p/>
-    <w:p>
-      <w:pPr>
-        <w:pStyle w:val="Heading1"/>
-      </w:pPr>
-      <w:r>
-        <w:lastRenderedPageBreak/>
-        <w:t>Version control</w:t>
-      </w:r>
-    </w:p>
-    <w:p>
-      <w:r>
-        <w:t>A v</w:t>
-      </w:r>
-      <w:r>
-        <w:t>ersion control</w:t>
-      </w:r>
-      <w:r>
-        <w:t xml:space="preserve"> system is a place to store the software’s source files, it maintains a history of changes made to the files, allows viewing the state at any point and provides tooling for a team of developers to work on the same files simultaneously. </w:t>
-      </w:r>
-    </w:p>
-    <w:p>
-      <w:r>
-        <w:t>There are various version control systems a</w:t>
-      </w:r>
-    </w:p>
-    <w:p>
-      <w:pPr>
-        <w:pStyle w:val="Heading1"/>
-      </w:pPr>
-      <w:r>
-        <w:t>Software Evolution</w:t>
-      </w:r>
-    </w:p>
-    <w:p>
-      <w:r>
-        <w:t>More input formats</w:t>
       </w:r>
     </w:p>
     <w:p>
       <w:bookmarkStart w:id="0" w:name="_GoBack"/>
       <w:bookmarkEnd w:id="0"/>
     </w:p>
+    <w:p>
+      <w:pPr>
+        <w:pStyle w:val="Heading1"/>
+      </w:pPr>
+      <w:r>
+        <w:t>Version control</w:t>
+      </w:r>
+    </w:p>
+    <w:p>
+      <w:r>
+        <w:t>A v</w:t>
+      </w:r>
+      <w:r>
+        <w:t>ersion control</w:t>
+      </w:r>
+      <w:r>
+        <w:t xml:space="preserve"> system is a place to store the software’s source files, it maintains a history of changes made to the files, allows viewing the state at any point and provides tooling for a team of developers to work on the same files simultaneously. </w:t>
+      </w:r>
+    </w:p>
+    <w:p>
+      <w:r>
+        <w:t>There are various version control systems a</w:t>
+      </w:r>
+    </w:p>
+    <w:p>
+      <w:pPr>
+        <w:pStyle w:val="Heading1"/>
+      </w:pPr>
+      <w:r>
+        <w:t>Software Evolution</w:t>
+      </w:r>
+    </w:p>
+    <w:p>
+      <w:r>
+        <w:t>More input formats</w:t>
+      </w:r>
+    </w:p>
+    <w:p/>
     <w:p>
       <w:r>
         <w:t>API</w:t>
@@ -269,6 +3292,119 @@
 <file path=word/numbering.xml><?xml version="1.0" encoding="utf-8"?>
 <w:numbering xmlns:wpc="http://schemas.microsoft.com/office/word/2010/wordprocessingCanvas" xmlns:cx="http://schemas.microsoft.com/office/drawing/2014/chartex" xmlns:cx1="http://schemas.microsoft.com/office/drawing/2015/9/8/chartex" xmlns:cx2="http://schemas.microsoft.com/office/drawing/2015/10/21/chartex" xmlns:cx3="http://schemas.microsoft.com/office/drawing/2016/5/9/chartex" xmlns:cx4="http://schemas.microsoft.com/office/drawing/2016/5/10/chartex" xmlns:cx5="http://schemas.microsoft.com/office/drawing/2016/5/11/chartex" xmlns:cx6="http://schemas.microsoft.com/office/drawing/2016/5/12/chartex" xmlns:cx7="http://schemas.microsoft.com/office/drawing/2016/5/13/chartex" xmlns:cx8="http://schemas.microsoft.com/office/drawing/2016/5/14/chartex" xmlns:mc="http://schemas.openxmlformats.org/markup-compatibility/2006" xmlns:aink="http://schemas.microsoft.com/office/drawing/2016/ink" xmlns:am3d="http://schemas.microsoft.com/office/drawing/2017/model3d" xmlns:o="urn:schemas-microsoft-com:office:office" xmlns:r="http://schemas.openxmlformats.org/officeDocument/2006/relationships" xmlns:m="http://schemas.openxmlformats.org/officeDocument/2006/math" xmlns:v="urn:schemas-microsoft-com:vml" xmlns:wp14="http://schemas.microsoft.com/office/word/2010/wordprocessingDrawing" xmlns:wp="http://schemas.openxmlformats.org/drawingml/2006/wordprocessingDrawing" xmlns:w10="urn:schemas-microsoft-com:office:word" xmlns:w="http://schemas.openxmlformats.org/wordprocessingml/2006/main" xmlns:w14="http://schemas.microsoft.com/office/word/2010/wordml" xmlns:w15="http://schemas.microsoft.com/office/word/2012/wordml" xmlns:w16cid="http://schemas.microsoft.com/office/word/2016/wordml/cid" xmlns:w16se="http://schemas.microsoft.com/office/word/2015/wordml/symex" xmlns:wpg="http://schemas.microsoft.com/office/word/2010/wordprocessingGroup" xmlns:wpi="http://schemas.microsoft.com/office/word/2010/wordprocessingInk" xmlns:wne="http://schemas.microsoft.com/office/word/2006/wordml" xmlns:wps="http://schemas.microsoft.com/office/word/2010/wordprocessingShape" mc:Ignorable="w14 w15 w16se w16cid wp14">
   <w:abstractNum w:abstractNumId="0" w15:restartNumberingAfterBreak="0">
+    <w:nsid w:val="0C8E6768"/>
+    <w:multiLevelType w:val="hybridMultilevel"/>
+    <w:tmpl w:val="84981B10"/>
+    <w:lvl w:ilvl="0" w:tplc="08090001">
+      <w:start w:val="1"/>
+      <w:numFmt w:val="bullet"/>
+      <w:lvlText w:val=""/>
+      <w:lvlJc w:val="left"/>
+      <w:pPr>
+        <w:ind w:left="720" w:hanging="360"/>
+      </w:pPr>
+      <w:rPr>
+        <w:rFonts w:ascii="Symbol" w:hAnsi="Symbol" w:hint="default"/>
+      </w:rPr>
+    </w:lvl>
+    <w:lvl w:ilvl="1" w:tplc="08090003" w:tentative="1">
+      <w:start w:val="1"/>
+      <w:numFmt w:val="bullet"/>
+      <w:lvlText w:val="o"/>
+      <w:lvlJc w:val="left"/>
+      <w:pPr>
+        <w:ind w:left="1440" w:hanging="360"/>
+      </w:pPr>
+      <w:rPr>
+        <w:rFonts w:ascii="Courier New" w:hAnsi="Courier New" w:cs="Courier New" w:hint="default"/>
+      </w:rPr>
+    </w:lvl>
+    <w:lvl w:ilvl="2" w:tplc="08090005" w:tentative="1">
+      <w:start w:val="1"/>
+      <w:numFmt w:val="bullet"/>
+      <w:lvlText w:val=""/>
+      <w:lvlJc w:val="left"/>
+      <w:pPr>
+        <w:ind w:left="2160" w:hanging="360"/>
+      </w:pPr>
+      <w:rPr>
+        <w:rFonts w:ascii="Wingdings" w:hAnsi="Wingdings" w:hint="default"/>
+      </w:rPr>
+    </w:lvl>
+    <w:lvl w:ilvl="3" w:tplc="08090001" w:tentative="1">
+      <w:start w:val="1"/>
+      <w:numFmt w:val="bullet"/>
+      <w:lvlText w:val=""/>
+      <w:lvlJc w:val="left"/>
+      <w:pPr>
+        <w:ind w:left="2880" w:hanging="360"/>
+      </w:pPr>
+      <w:rPr>
+        <w:rFonts w:ascii="Symbol" w:hAnsi="Symbol" w:hint="default"/>
+      </w:rPr>
+    </w:lvl>
+    <w:lvl w:ilvl="4" w:tplc="08090003" w:tentative="1">
+      <w:start w:val="1"/>
+      <w:numFmt w:val="bullet"/>
+      <w:lvlText w:val="o"/>
+      <w:lvlJc w:val="left"/>
+      <w:pPr>
+        <w:ind w:left="3600" w:hanging="360"/>
+      </w:pPr>
+      <w:rPr>
+        <w:rFonts w:ascii="Courier New" w:hAnsi="Courier New" w:cs="Courier New" w:hint="default"/>
+      </w:rPr>
+    </w:lvl>
+    <w:lvl w:ilvl="5" w:tplc="08090005" w:tentative="1">
+      <w:start w:val="1"/>
+      <w:numFmt w:val="bullet"/>
+      <w:lvlText w:val=""/>
+      <w:lvlJc w:val="left"/>
+      <w:pPr>
+        <w:ind w:left="4320" w:hanging="360"/>
+      </w:pPr>
+      <w:rPr>
+        <w:rFonts w:ascii="Wingdings" w:hAnsi="Wingdings" w:hint="default"/>
+      </w:rPr>
+    </w:lvl>
+    <w:lvl w:ilvl="6" w:tplc="08090001" w:tentative="1">
+      <w:start w:val="1"/>
+      <w:numFmt w:val="bullet"/>
+      <w:lvlText w:val=""/>
+      <w:lvlJc w:val="left"/>
+      <w:pPr>
+        <w:ind w:left="5040" w:hanging="360"/>
+      </w:pPr>
+      <w:rPr>
+        <w:rFonts w:ascii="Symbol" w:hAnsi="Symbol" w:hint="default"/>
+      </w:rPr>
+    </w:lvl>
+    <w:lvl w:ilvl="7" w:tplc="08090003" w:tentative="1">
+      <w:start w:val="1"/>
+      <w:numFmt w:val="bullet"/>
+      <w:lvlText w:val="o"/>
+      <w:lvlJc w:val="left"/>
+      <w:pPr>
+        <w:ind w:left="5760" w:hanging="360"/>
+      </w:pPr>
+      <w:rPr>
+        <w:rFonts w:ascii="Courier New" w:hAnsi="Courier New" w:cs="Courier New" w:hint="default"/>
+      </w:rPr>
+    </w:lvl>
+    <w:lvl w:ilvl="8" w:tplc="08090005" w:tentative="1">
+      <w:start w:val="1"/>
+      <w:numFmt w:val="bullet"/>
+      <w:lvlText w:val=""/>
+      <w:lvlJc w:val="left"/>
+      <w:pPr>
+        <w:ind w:left="6480" w:hanging="360"/>
+      </w:pPr>
+      <w:rPr>
+        <w:rFonts w:ascii="Wingdings" w:hAnsi="Wingdings" w:hint="default"/>
+      </w:rPr>
+    </w:lvl>
+  </w:abstractNum>
+  <w:abstractNum w:abstractNumId="1" w15:restartNumberingAfterBreak="0">
     <w:nsid w:val="1482775B"/>
     <w:multiLevelType w:val="multilevel"/>
     <w:tmpl w:val="E47C2B38"/>
@@ -363,7 +3499,120 @@
       </w:pPr>
     </w:lvl>
   </w:abstractNum>
-  <w:abstractNum w:abstractNumId="1" w15:restartNumberingAfterBreak="0">
+  <w:abstractNum w:abstractNumId="2" w15:restartNumberingAfterBreak="0">
+    <w:nsid w:val="160333E0"/>
+    <w:multiLevelType w:val="hybridMultilevel"/>
+    <w:tmpl w:val="89F64B70"/>
+    <w:lvl w:ilvl="0" w:tplc="08090001">
+      <w:start w:val="1"/>
+      <w:numFmt w:val="bullet"/>
+      <w:lvlText w:val=""/>
+      <w:lvlJc w:val="left"/>
+      <w:pPr>
+        <w:ind w:left="720" w:hanging="360"/>
+      </w:pPr>
+      <w:rPr>
+        <w:rFonts w:ascii="Symbol" w:hAnsi="Symbol" w:hint="default"/>
+      </w:rPr>
+    </w:lvl>
+    <w:lvl w:ilvl="1" w:tplc="08090003" w:tentative="1">
+      <w:start w:val="1"/>
+      <w:numFmt w:val="bullet"/>
+      <w:lvlText w:val="o"/>
+      <w:lvlJc w:val="left"/>
+      <w:pPr>
+        <w:ind w:left="1440" w:hanging="360"/>
+      </w:pPr>
+      <w:rPr>
+        <w:rFonts w:ascii="Courier New" w:hAnsi="Courier New" w:cs="Courier New" w:hint="default"/>
+      </w:rPr>
+    </w:lvl>
+    <w:lvl w:ilvl="2" w:tplc="08090005" w:tentative="1">
+      <w:start w:val="1"/>
+      <w:numFmt w:val="bullet"/>
+      <w:lvlText w:val=""/>
+      <w:lvlJc w:val="left"/>
+      <w:pPr>
+        <w:ind w:left="2160" w:hanging="360"/>
+      </w:pPr>
+      <w:rPr>
+        <w:rFonts w:ascii="Wingdings" w:hAnsi="Wingdings" w:hint="default"/>
+      </w:rPr>
+    </w:lvl>
+    <w:lvl w:ilvl="3" w:tplc="08090001" w:tentative="1">
+      <w:start w:val="1"/>
+      <w:numFmt w:val="bullet"/>
+      <w:lvlText w:val=""/>
+      <w:lvlJc w:val="left"/>
+      <w:pPr>
+        <w:ind w:left="2880" w:hanging="360"/>
+      </w:pPr>
+      <w:rPr>
+        <w:rFonts w:ascii="Symbol" w:hAnsi="Symbol" w:hint="default"/>
+      </w:rPr>
+    </w:lvl>
+    <w:lvl w:ilvl="4" w:tplc="08090003" w:tentative="1">
+      <w:start w:val="1"/>
+      <w:numFmt w:val="bullet"/>
+      <w:lvlText w:val="o"/>
+      <w:lvlJc w:val="left"/>
+      <w:pPr>
+        <w:ind w:left="3600" w:hanging="360"/>
+      </w:pPr>
+      <w:rPr>
+        <w:rFonts w:ascii="Courier New" w:hAnsi="Courier New" w:cs="Courier New" w:hint="default"/>
+      </w:rPr>
+    </w:lvl>
+    <w:lvl w:ilvl="5" w:tplc="08090005" w:tentative="1">
+      <w:start w:val="1"/>
+      <w:numFmt w:val="bullet"/>
+      <w:lvlText w:val=""/>
+      <w:lvlJc w:val="left"/>
+      <w:pPr>
+        <w:ind w:left="4320" w:hanging="360"/>
+      </w:pPr>
+      <w:rPr>
+        <w:rFonts w:ascii="Wingdings" w:hAnsi="Wingdings" w:hint="default"/>
+      </w:rPr>
+    </w:lvl>
+    <w:lvl w:ilvl="6" w:tplc="08090001" w:tentative="1">
+      <w:start w:val="1"/>
+      <w:numFmt w:val="bullet"/>
+      <w:lvlText w:val=""/>
+      <w:lvlJc w:val="left"/>
+      <w:pPr>
+        <w:ind w:left="5040" w:hanging="360"/>
+      </w:pPr>
+      <w:rPr>
+        <w:rFonts w:ascii="Symbol" w:hAnsi="Symbol" w:hint="default"/>
+      </w:rPr>
+    </w:lvl>
+    <w:lvl w:ilvl="7" w:tplc="08090003" w:tentative="1">
+      <w:start w:val="1"/>
+      <w:numFmt w:val="bullet"/>
+      <w:lvlText w:val="o"/>
+      <w:lvlJc w:val="left"/>
+      <w:pPr>
+        <w:ind w:left="5760" w:hanging="360"/>
+      </w:pPr>
+      <w:rPr>
+        <w:rFonts w:ascii="Courier New" w:hAnsi="Courier New" w:cs="Courier New" w:hint="default"/>
+      </w:rPr>
+    </w:lvl>
+    <w:lvl w:ilvl="8" w:tplc="08090005" w:tentative="1">
+      <w:start w:val="1"/>
+      <w:numFmt w:val="bullet"/>
+      <w:lvlText w:val=""/>
+      <w:lvlJc w:val="left"/>
+      <w:pPr>
+        <w:ind w:left="6480" w:hanging="360"/>
+      </w:pPr>
+      <w:rPr>
+        <w:rFonts w:ascii="Wingdings" w:hAnsi="Wingdings" w:hint="default"/>
+      </w:rPr>
+    </w:lvl>
+  </w:abstractNum>
+  <w:abstractNum w:abstractNumId="3" w15:restartNumberingAfterBreak="0">
     <w:nsid w:val="1A7F22DB"/>
     <w:multiLevelType w:val="hybridMultilevel"/>
     <w:tmpl w:val="D1983298"/>
@@ -476,68 +3725,1002 @@
       </w:rPr>
     </w:lvl>
   </w:abstractNum>
+  <w:abstractNum w:abstractNumId="4" w15:restartNumberingAfterBreak="0">
+    <w:nsid w:val="1D337307"/>
+    <w:multiLevelType w:val="hybridMultilevel"/>
+    <w:tmpl w:val="37F88F52"/>
+    <w:lvl w:ilvl="0" w:tplc="08090001">
+      <w:start w:val="1"/>
+      <w:numFmt w:val="bullet"/>
+      <w:lvlText w:val=""/>
+      <w:lvlJc w:val="left"/>
+      <w:pPr>
+        <w:ind w:left="720" w:hanging="360"/>
+      </w:pPr>
+      <w:rPr>
+        <w:rFonts w:ascii="Symbol" w:hAnsi="Symbol" w:hint="default"/>
+      </w:rPr>
+    </w:lvl>
+    <w:lvl w:ilvl="1" w:tplc="08090003">
+      <w:start w:val="1"/>
+      <w:numFmt w:val="bullet"/>
+      <w:lvlText w:val="o"/>
+      <w:lvlJc w:val="left"/>
+      <w:pPr>
+        <w:ind w:left="1440" w:hanging="360"/>
+      </w:pPr>
+      <w:rPr>
+        <w:rFonts w:ascii="Courier New" w:hAnsi="Courier New" w:cs="Courier New" w:hint="default"/>
+      </w:rPr>
+    </w:lvl>
+    <w:lvl w:ilvl="2" w:tplc="08090005">
+      <w:start w:val="1"/>
+      <w:numFmt w:val="bullet"/>
+      <w:lvlText w:val=""/>
+      <w:lvlJc w:val="left"/>
+      <w:pPr>
+        <w:ind w:left="2160" w:hanging="360"/>
+      </w:pPr>
+      <w:rPr>
+        <w:rFonts w:ascii="Wingdings" w:hAnsi="Wingdings" w:hint="default"/>
+      </w:rPr>
+    </w:lvl>
+    <w:lvl w:ilvl="3" w:tplc="08090001" w:tentative="1">
+      <w:start w:val="1"/>
+      <w:numFmt w:val="bullet"/>
+      <w:lvlText w:val=""/>
+      <w:lvlJc w:val="left"/>
+      <w:pPr>
+        <w:ind w:left="2880" w:hanging="360"/>
+      </w:pPr>
+      <w:rPr>
+        <w:rFonts w:ascii="Symbol" w:hAnsi="Symbol" w:hint="default"/>
+      </w:rPr>
+    </w:lvl>
+    <w:lvl w:ilvl="4" w:tplc="08090003" w:tentative="1">
+      <w:start w:val="1"/>
+      <w:numFmt w:val="bullet"/>
+      <w:lvlText w:val="o"/>
+      <w:lvlJc w:val="left"/>
+      <w:pPr>
+        <w:ind w:left="3600" w:hanging="360"/>
+      </w:pPr>
+      <w:rPr>
+        <w:rFonts w:ascii="Courier New" w:hAnsi="Courier New" w:cs="Courier New" w:hint="default"/>
+      </w:rPr>
+    </w:lvl>
+    <w:lvl w:ilvl="5" w:tplc="08090005" w:tentative="1">
+      <w:start w:val="1"/>
+      <w:numFmt w:val="bullet"/>
+      <w:lvlText w:val=""/>
+      <w:lvlJc w:val="left"/>
+      <w:pPr>
+        <w:ind w:left="4320" w:hanging="360"/>
+      </w:pPr>
+      <w:rPr>
+        <w:rFonts w:ascii="Wingdings" w:hAnsi="Wingdings" w:hint="default"/>
+      </w:rPr>
+    </w:lvl>
+    <w:lvl w:ilvl="6" w:tplc="08090001" w:tentative="1">
+      <w:start w:val="1"/>
+      <w:numFmt w:val="bullet"/>
+      <w:lvlText w:val=""/>
+      <w:lvlJc w:val="left"/>
+      <w:pPr>
+        <w:ind w:left="5040" w:hanging="360"/>
+      </w:pPr>
+      <w:rPr>
+        <w:rFonts w:ascii="Symbol" w:hAnsi="Symbol" w:hint="default"/>
+      </w:rPr>
+    </w:lvl>
+    <w:lvl w:ilvl="7" w:tplc="08090003" w:tentative="1">
+      <w:start w:val="1"/>
+      <w:numFmt w:val="bullet"/>
+      <w:lvlText w:val="o"/>
+      <w:lvlJc w:val="left"/>
+      <w:pPr>
+        <w:ind w:left="5760" w:hanging="360"/>
+      </w:pPr>
+      <w:rPr>
+        <w:rFonts w:ascii="Courier New" w:hAnsi="Courier New" w:cs="Courier New" w:hint="default"/>
+      </w:rPr>
+    </w:lvl>
+    <w:lvl w:ilvl="8" w:tplc="08090005" w:tentative="1">
+      <w:start w:val="1"/>
+      <w:numFmt w:val="bullet"/>
+      <w:lvlText w:val=""/>
+      <w:lvlJc w:val="left"/>
+      <w:pPr>
+        <w:ind w:left="6480" w:hanging="360"/>
+      </w:pPr>
+      <w:rPr>
+        <w:rFonts w:ascii="Wingdings" w:hAnsi="Wingdings" w:hint="default"/>
+      </w:rPr>
+    </w:lvl>
+  </w:abstractNum>
+  <w:abstractNum w:abstractNumId="5" w15:restartNumberingAfterBreak="0">
+    <w:nsid w:val="3F5D025E"/>
+    <w:multiLevelType w:val="hybridMultilevel"/>
+    <w:tmpl w:val="EFCAD1AE"/>
+    <w:lvl w:ilvl="0" w:tplc="08090001">
+      <w:start w:val="1"/>
+      <w:numFmt w:val="bullet"/>
+      <w:lvlText w:val=""/>
+      <w:lvlJc w:val="left"/>
+      <w:pPr>
+        <w:ind w:left="720" w:hanging="360"/>
+      </w:pPr>
+      <w:rPr>
+        <w:rFonts w:ascii="Symbol" w:hAnsi="Symbol" w:hint="default"/>
+      </w:rPr>
+    </w:lvl>
+    <w:lvl w:ilvl="1" w:tplc="08090003">
+      <w:start w:val="1"/>
+      <w:numFmt w:val="bullet"/>
+      <w:lvlText w:val="o"/>
+      <w:lvlJc w:val="left"/>
+      <w:pPr>
+        <w:ind w:left="1440" w:hanging="360"/>
+      </w:pPr>
+      <w:rPr>
+        <w:rFonts w:ascii="Courier New" w:hAnsi="Courier New" w:cs="Courier New" w:hint="default"/>
+      </w:rPr>
+    </w:lvl>
+    <w:lvl w:ilvl="2" w:tplc="08090005">
+      <w:start w:val="1"/>
+      <w:numFmt w:val="bullet"/>
+      <w:lvlText w:val=""/>
+      <w:lvlJc w:val="left"/>
+      <w:pPr>
+        <w:ind w:left="2160" w:hanging="360"/>
+      </w:pPr>
+      <w:rPr>
+        <w:rFonts w:ascii="Wingdings" w:hAnsi="Wingdings" w:hint="default"/>
+      </w:rPr>
+    </w:lvl>
+    <w:lvl w:ilvl="3" w:tplc="08090001" w:tentative="1">
+      <w:start w:val="1"/>
+      <w:numFmt w:val="bullet"/>
+      <w:lvlText w:val=""/>
+      <w:lvlJc w:val="left"/>
+      <w:pPr>
+        <w:ind w:left="2880" w:hanging="360"/>
+      </w:pPr>
+      <w:rPr>
+        <w:rFonts w:ascii="Symbol" w:hAnsi="Symbol" w:hint="default"/>
+      </w:rPr>
+    </w:lvl>
+    <w:lvl w:ilvl="4" w:tplc="08090003" w:tentative="1">
+      <w:start w:val="1"/>
+      <w:numFmt w:val="bullet"/>
+      <w:lvlText w:val="o"/>
+      <w:lvlJc w:val="left"/>
+      <w:pPr>
+        <w:ind w:left="3600" w:hanging="360"/>
+      </w:pPr>
+      <w:rPr>
+        <w:rFonts w:ascii="Courier New" w:hAnsi="Courier New" w:cs="Courier New" w:hint="default"/>
+      </w:rPr>
+    </w:lvl>
+    <w:lvl w:ilvl="5" w:tplc="08090005" w:tentative="1">
+      <w:start w:val="1"/>
+      <w:numFmt w:val="bullet"/>
+      <w:lvlText w:val=""/>
+      <w:lvlJc w:val="left"/>
+      <w:pPr>
+        <w:ind w:left="4320" w:hanging="360"/>
+      </w:pPr>
+      <w:rPr>
+        <w:rFonts w:ascii="Wingdings" w:hAnsi="Wingdings" w:hint="default"/>
+      </w:rPr>
+    </w:lvl>
+    <w:lvl w:ilvl="6" w:tplc="08090001" w:tentative="1">
+      <w:start w:val="1"/>
+      <w:numFmt w:val="bullet"/>
+      <w:lvlText w:val=""/>
+      <w:lvlJc w:val="left"/>
+      <w:pPr>
+        <w:ind w:left="5040" w:hanging="360"/>
+      </w:pPr>
+      <w:rPr>
+        <w:rFonts w:ascii="Symbol" w:hAnsi="Symbol" w:hint="default"/>
+      </w:rPr>
+    </w:lvl>
+    <w:lvl w:ilvl="7" w:tplc="08090003" w:tentative="1">
+      <w:start w:val="1"/>
+      <w:numFmt w:val="bullet"/>
+      <w:lvlText w:val="o"/>
+      <w:lvlJc w:val="left"/>
+      <w:pPr>
+        <w:ind w:left="5760" w:hanging="360"/>
+      </w:pPr>
+      <w:rPr>
+        <w:rFonts w:ascii="Courier New" w:hAnsi="Courier New" w:cs="Courier New" w:hint="default"/>
+      </w:rPr>
+    </w:lvl>
+    <w:lvl w:ilvl="8" w:tplc="08090005" w:tentative="1">
+      <w:start w:val="1"/>
+      <w:numFmt w:val="bullet"/>
+      <w:lvlText w:val=""/>
+      <w:lvlJc w:val="left"/>
+      <w:pPr>
+        <w:ind w:left="6480" w:hanging="360"/>
+      </w:pPr>
+      <w:rPr>
+        <w:rFonts w:ascii="Wingdings" w:hAnsi="Wingdings" w:hint="default"/>
+      </w:rPr>
+    </w:lvl>
+  </w:abstractNum>
+  <w:abstractNum w:abstractNumId="6" w15:restartNumberingAfterBreak="0">
+    <w:nsid w:val="4A3A56AE"/>
+    <w:multiLevelType w:val="hybridMultilevel"/>
+    <w:tmpl w:val="2AE60C74"/>
+    <w:lvl w:ilvl="0" w:tplc="08090001">
+      <w:start w:val="1"/>
+      <w:numFmt w:val="bullet"/>
+      <w:lvlText w:val=""/>
+      <w:lvlJc w:val="left"/>
+      <w:pPr>
+        <w:ind w:left="720" w:hanging="360"/>
+      </w:pPr>
+      <w:rPr>
+        <w:rFonts w:ascii="Symbol" w:hAnsi="Symbol" w:hint="default"/>
+      </w:rPr>
+    </w:lvl>
+    <w:lvl w:ilvl="1" w:tplc="08090003">
+      <w:start w:val="1"/>
+      <w:numFmt w:val="bullet"/>
+      <w:lvlText w:val="o"/>
+      <w:lvlJc w:val="left"/>
+      <w:pPr>
+        <w:ind w:left="1440" w:hanging="360"/>
+      </w:pPr>
+      <w:rPr>
+        <w:rFonts w:ascii="Courier New" w:hAnsi="Courier New" w:cs="Courier New" w:hint="default"/>
+      </w:rPr>
+    </w:lvl>
+    <w:lvl w:ilvl="2" w:tplc="08090005">
+      <w:start w:val="1"/>
+      <w:numFmt w:val="bullet"/>
+      <w:lvlText w:val=""/>
+      <w:lvlJc w:val="left"/>
+      <w:pPr>
+        <w:ind w:left="2160" w:hanging="360"/>
+      </w:pPr>
+      <w:rPr>
+        <w:rFonts w:ascii="Wingdings" w:hAnsi="Wingdings" w:hint="default"/>
+      </w:rPr>
+    </w:lvl>
+    <w:lvl w:ilvl="3" w:tplc="08090001" w:tentative="1">
+      <w:start w:val="1"/>
+      <w:numFmt w:val="bullet"/>
+      <w:lvlText w:val=""/>
+      <w:lvlJc w:val="left"/>
+      <w:pPr>
+        <w:ind w:left="2880" w:hanging="360"/>
+      </w:pPr>
+      <w:rPr>
+        <w:rFonts w:ascii="Symbol" w:hAnsi="Symbol" w:hint="default"/>
+      </w:rPr>
+    </w:lvl>
+    <w:lvl w:ilvl="4" w:tplc="08090003" w:tentative="1">
+      <w:start w:val="1"/>
+      <w:numFmt w:val="bullet"/>
+      <w:lvlText w:val="o"/>
+      <w:lvlJc w:val="left"/>
+      <w:pPr>
+        <w:ind w:left="3600" w:hanging="360"/>
+      </w:pPr>
+      <w:rPr>
+        <w:rFonts w:ascii="Courier New" w:hAnsi="Courier New" w:cs="Courier New" w:hint="default"/>
+      </w:rPr>
+    </w:lvl>
+    <w:lvl w:ilvl="5" w:tplc="08090005" w:tentative="1">
+      <w:start w:val="1"/>
+      <w:numFmt w:val="bullet"/>
+      <w:lvlText w:val=""/>
+      <w:lvlJc w:val="left"/>
+      <w:pPr>
+        <w:ind w:left="4320" w:hanging="360"/>
+      </w:pPr>
+      <w:rPr>
+        <w:rFonts w:ascii="Wingdings" w:hAnsi="Wingdings" w:hint="default"/>
+      </w:rPr>
+    </w:lvl>
+    <w:lvl w:ilvl="6" w:tplc="08090001" w:tentative="1">
+      <w:start w:val="1"/>
+      <w:numFmt w:val="bullet"/>
+      <w:lvlText w:val=""/>
+      <w:lvlJc w:val="left"/>
+      <w:pPr>
+        <w:ind w:left="5040" w:hanging="360"/>
+      </w:pPr>
+      <w:rPr>
+        <w:rFonts w:ascii="Symbol" w:hAnsi="Symbol" w:hint="default"/>
+      </w:rPr>
+    </w:lvl>
+    <w:lvl w:ilvl="7" w:tplc="08090003" w:tentative="1">
+      <w:start w:val="1"/>
+      <w:numFmt w:val="bullet"/>
+      <w:lvlText w:val="o"/>
+      <w:lvlJc w:val="left"/>
+      <w:pPr>
+        <w:ind w:left="5760" w:hanging="360"/>
+      </w:pPr>
+      <w:rPr>
+        <w:rFonts w:ascii="Courier New" w:hAnsi="Courier New" w:cs="Courier New" w:hint="default"/>
+      </w:rPr>
+    </w:lvl>
+    <w:lvl w:ilvl="8" w:tplc="08090005" w:tentative="1">
+      <w:start w:val="1"/>
+      <w:numFmt w:val="bullet"/>
+      <w:lvlText w:val=""/>
+      <w:lvlJc w:val="left"/>
+      <w:pPr>
+        <w:ind w:left="6480" w:hanging="360"/>
+      </w:pPr>
+      <w:rPr>
+        <w:rFonts w:ascii="Wingdings" w:hAnsi="Wingdings" w:hint="default"/>
+      </w:rPr>
+    </w:lvl>
+  </w:abstractNum>
+  <w:abstractNum w:abstractNumId="7" w15:restartNumberingAfterBreak="0">
+    <w:nsid w:val="54405DAE"/>
+    <w:multiLevelType w:val="hybridMultilevel"/>
+    <w:tmpl w:val="4F68D8FC"/>
+    <w:lvl w:ilvl="0" w:tplc="08090001">
+      <w:start w:val="1"/>
+      <w:numFmt w:val="bullet"/>
+      <w:lvlText w:val=""/>
+      <w:lvlJc w:val="left"/>
+      <w:pPr>
+        <w:ind w:left="720" w:hanging="360"/>
+      </w:pPr>
+      <w:rPr>
+        <w:rFonts w:ascii="Symbol" w:hAnsi="Symbol" w:hint="default"/>
+      </w:rPr>
+    </w:lvl>
+    <w:lvl w:ilvl="1" w:tplc="08090003" w:tentative="1">
+      <w:start w:val="1"/>
+      <w:numFmt w:val="bullet"/>
+      <w:lvlText w:val="o"/>
+      <w:lvlJc w:val="left"/>
+      <w:pPr>
+        <w:ind w:left="1440" w:hanging="360"/>
+      </w:pPr>
+      <w:rPr>
+        <w:rFonts w:ascii="Courier New" w:hAnsi="Courier New" w:cs="Courier New" w:hint="default"/>
+      </w:rPr>
+    </w:lvl>
+    <w:lvl w:ilvl="2" w:tplc="08090005" w:tentative="1">
+      <w:start w:val="1"/>
+      <w:numFmt w:val="bullet"/>
+      <w:lvlText w:val=""/>
+      <w:lvlJc w:val="left"/>
+      <w:pPr>
+        <w:ind w:left="2160" w:hanging="360"/>
+      </w:pPr>
+      <w:rPr>
+        <w:rFonts w:ascii="Wingdings" w:hAnsi="Wingdings" w:hint="default"/>
+      </w:rPr>
+    </w:lvl>
+    <w:lvl w:ilvl="3" w:tplc="08090001" w:tentative="1">
+      <w:start w:val="1"/>
+      <w:numFmt w:val="bullet"/>
+      <w:lvlText w:val=""/>
+      <w:lvlJc w:val="left"/>
+      <w:pPr>
+        <w:ind w:left="2880" w:hanging="360"/>
+      </w:pPr>
+      <w:rPr>
+        <w:rFonts w:ascii="Symbol" w:hAnsi="Symbol" w:hint="default"/>
+      </w:rPr>
+    </w:lvl>
+    <w:lvl w:ilvl="4" w:tplc="08090003" w:tentative="1">
+      <w:start w:val="1"/>
+      <w:numFmt w:val="bullet"/>
+      <w:lvlText w:val="o"/>
+      <w:lvlJc w:val="left"/>
+      <w:pPr>
+        <w:ind w:left="3600" w:hanging="360"/>
+      </w:pPr>
+      <w:rPr>
+        <w:rFonts w:ascii="Courier New" w:hAnsi="Courier New" w:cs="Courier New" w:hint="default"/>
+      </w:rPr>
+    </w:lvl>
+    <w:lvl w:ilvl="5" w:tplc="08090005" w:tentative="1">
+      <w:start w:val="1"/>
+      <w:numFmt w:val="bullet"/>
+      <w:lvlText w:val=""/>
+      <w:lvlJc w:val="left"/>
+      <w:pPr>
+        <w:ind w:left="4320" w:hanging="360"/>
+      </w:pPr>
+      <w:rPr>
+        <w:rFonts w:ascii="Wingdings" w:hAnsi="Wingdings" w:hint="default"/>
+      </w:rPr>
+    </w:lvl>
+    <w:lvl w:ilvl="6" w:tplc="08090001" w:tentative="1">
+      <w:start w:val="1"/>
+      <w:numFmt w:val="bullet"/>
+      <w:lvlText w:val=""/>
+      <w:lvlJc w:val="left"/>
+      <w:pPr>
+        <w:ind w:left="5040" w:hanging="360"/>
+      </w:pPr>
+      <w:rPr>
+        <w:rFonts w:ascii="Symbol" w:hAnsi="Symbol" w:hint="default"/>
+      </w:rPr>
+    </w:lvl>
+    <w:lvl w:ilvl="7" w:tplc="08090003" w:tentative="1">
+      <w:start w:val="1"/>
+      <w:numFmt w:val="bullet"/>
+      <w:lvlText w:val="o"/>
+      <w:lvlJc w:val="left"/>
+      <w:pPr>
+        <w:ind w:left="5760" w:hanging="360"/>
+      </w:pPr>
+      <w:rPr>
+        <w:rFonts w:ascii="Courier New" w:hAnsi="Courier New" w:cs="Courier New" w:hint="default"/>
+      </w:rPr>
+    </w:lvl>
+    <w:lvl w:ilvl="8" w:tplc="08090005" w:tentative="1">
+      <w:start w:val="1"/>
+      <w:numFmt w:val="bullet"/>
+      <w:lvlText w:val=""/>
+      <w:lvlJc w:val="left"/>
+      <w:pPr>
+        <w:ind w:left="6480" w:hanging="360"/>
+      </w:pPr>
+      <w:rPr>
+        <w:rFonts w:ascii="Wingdings" w:hAnsi="Wingdings" w:hint="default"/>
+      </w:rPr>
+    </w:lvl>
+  </w:abstractNum>
+  <w:abstractNum w:abstractNumId="8" w15:restartNumberingAfterBreak="0">
+    <w:nsid w:val="5871284E"/>
+    <w:multiLevelType w:val="hybridMultilevel"/>
+    <w:tmpl w:val="ED0EFBAC"/>
+    <w:lvl w:ilvl="0" w:tplc="08090001">
+      <w:start w:val="1"/>
+      <w:numFmt w:val="bullet"/>
+      <w:lvlText w:val=""/>
+      <w:lvlJc w:val="left"/>
+      <w:pPr>
+        <w:ind w:left="720" w:hanging="360"/>
+      </w:pPr>
+      <w:rPr>
+        <w:rFonts w:ascii="Symbol" w:hAnsi="Symbol" w:hint="default"/>
+      </w:rPr>
+    </w:lvl>
+    <w:lvl w:ilvl="1" w:tplc="08090003" w:tentative="1">
+      <w:start w:val="1"/>
+      <w:numFmt w:val="bullet"/>
+      <w:lvlText w:val="o"/>
+      <w:lvlJc w:val="left"/>
+      <w:pPr>
+        <w:ind w:left="1440" w:hanging="360"/>
+      </w:pPr>
+      <w:rPr>
+        <w:rFonts w:ascii="Courier New" w:hAnsi="Courier New" w:cs="Courier New" w:hint="default"/>
+      </w:rPr>
+    </w:lvl>
+    <w:lvl w:ilvl="2" w:tplc="08090005" w:tentative="1">
+      <w:start w:val="1"/>
+      <w:numFmt w:val="bullet"/>
+      <w:lvlText w:val=""/>
+      <w:lvlJc w:val="left"/>
+      <w:pPr>
+        <w:ind w:left="2160" w:hanging="360"/>
+      </w:pPr>
+      <w:rPr>
+        <w:rFonts w:ascii="Wingdings" w:hAnsi="Wingdings" w:hint="default"/>
+      </w:rPr>
+    </w:lvl>
+    <w:lvl w:ilvl="3" w:tplc="08090001" w:tentative="1">
+      <w:start w:val="1"/>
+      <w:numFmt w:val="bullet"/>
+      <w:lvlText w:val=""/>
+      <w:lvlJc w:val="left"/>
+      <w:pPr>
+        <w:ind w:left="2880" w:hanging="360"/>
+      </w:pPr>
+      <w:rPr>
+        <w:rFonts w:ascii="Symbol" w:hAnsi="Symbol" w:hint="default"/>
+      </w:rPr>
+    </w:lvl>
+    <w:lvl w:ilvl="4" w:tplc="08090003" w:tentative="1">
+      <w:start w:val="1"/>
+      <w:numFmt w:val="bullet"/>
+      <w:lvlText w:val="o"/>
+      <w:lvlJc w:val="left"/>
+      <w:pPr>
+        <w:ind w:left="3600" w:hanging="360"/>
+      </w:pPr>
+      <w:rPr>
+        <w:rFonts w:ascii="Courier New" w:hAnsi="Courier New" w:cs="Courier New" w:hint="default"/>
+      </w:rPr>
+    </w:lvl>
+    <w:lvl w:ilvl="5" w:tplc="08090005" w:tentative="1">
+      <w:start w:val="1"/>
+      <w:numFmt w:val="bullet"/>
+      <w:lvlText w:val=""/>
+      <w:lvlJc w:val="left"/>
+      <w:pPr>
+        <w:ind w:left="4320" w:hanging="360"/>
+      </w:pPr>
+      <w:rPr>
+        <w:rFonts w:ascii="Wingdings" w:hAnsi="Wingdings" w:hint="default"/>
+      </w:rPr>
+    </w:lvl>
+    <w:lvl w:ilvl="6" w:tplc="08090001" w:tentative="1">
+      <w:start w:val="1"/>
+      <w:numFmt w:val="bullet"/>
+      <w:lvlText w:val=""/>
+      <w:lvlJc w:val="left"/>
+      <w:pPr>
+        <w:ind w:left="5040" w:hanging="360"/>
+      </w:pPr>
+      <w:rPr>
+        <w:rFonts w:ascii="Symbol" w:hAnsi="Symbol" w:hint="default"/>
+      </w:rPr>
+    </w:lvl>
+    <w:lvl w:ilvl="7" w:tplc="08090003" w:tentative="1">
+      <w:start w:val="1"/>
+      <w:numFmt w:val="bullet"/>
+      <w:lvlText w:val="o"/>
+      <w:lvlJc w:val="left"/>
+      <w:pPr>
+        <w:ind w:left="5760" w:hanging="360"/>
+      </w:pPr>
+      <w:rPr>
+        <w:rFonts w:ascii="Courier New" w:hAnsi="Courier New" w:cs="Courier New" w:hint="default"/>
+      </w:rPr>
+    </w:lvl>
+    <w:lvl w:ilvl="8" w:tplc="08090005" w:tentative="1">
+      <w:start w:val="1"/>
+      <w:numFmt w:val="bullet"/>
+      <w:lvlText w:val=""/>
+      <w:lvlJc w:val="left"/>
+      <w:pPr>
+        <w:ind w:left="6480" w:hanging="360"/>
+      </w:pPr>
+      <w:rPr>
+        <w:rFonts w:ascii="Wingdings" w:hAnsi="Wingdings" w:hint="default"/>
+      </w:rPr>
+    </w:lvl>
+  </w:abstractNum>
+  <w:abstractNum w:abstractNumId="9" w15:restartNumberingAfterBreak="0">
+    <w:nsid w:val="659A10E6"/>
+    <w:multiLevelType w:val="hybridMultilevel"/>
+    <w:tmpl w:val="FD625868"/>
+    <w:lvl w:ilvl="0" w:tplc="08090001">
+      <w:start w:val="1"/>
+      <w:numFmt w:val="bullet"/>
+      <w:lvlText w:val=""/>
+      <w:lvlJc w:val="left"/>
+      <w:pPr>
+        <w:ind w:left="720" w:hanging="360"/>
+      </w:pPr>
+      <w:rPr>
+        <w:rFonts w:ascii="Symbol" w:hAnsi="Symbol" w:hint="default"/>
+      </w:rPr>
+    </w:lvl>
+    <w:lvl w:ilvl="1" w:tplc="08090003">
+      <w:start w:val="1"/>
+      <w:numFmt w:val="bullet"/>
+      <w:lvlText w:val="o"/>
+      <w:lvlJc w:val="left"/>
+      <w:pPr>
+        <w:ind w:left="1440" w:hanging="360"/>
+      </w:pPr>
+      <w:rPr>
+        <w:rFonts w:ascii="Courier New" w:hAnsi="Courier New" w:cs="Courier New" w:hint="default"/>
+      </w:rPr>
+    </w:lvl>
+    <w:lvl w:ilvl="2" w:tplc="08090005">
+      <w:start w:val="1"/>
+      <w:numFmt w:val="bullet"/>
+      <w:lvlText w:val=""/>
+      <w:lvlJc w:val="left"/>
+      <w:pPr>
+        <w:ind w:left="2160" w:hanging="360"/>
+      </w:pPr>
+      <w:rPr>
+        <w:rFonts w:ascii="Wingdings" w:hAnsi="Wingdings" w:hint="default"/>
+      </w:rPr>
+    </w:lvl>
+    <w:lvl w:ilvl="3" w:tplc="08090001">
+      <w:start w:val="1"/>
+      <w:numFmt w:val="bullet"/>
+      <w:lvlText w:val=""/>
+      <w:lvlJc w:val="left"/>
+      <w:pPr>
+        <w:ind w:left="2880" w:hanging="360"/>
+      </w:pPr>
+      <w:rPr>
+        <w:rFonts w:ascii="Symbol" w:hAnsi="Symbol" w:hint="default"/>
+      </w:rPr>
+    </w:lvl>
+    <w:lvl w:ilvl="4" w:tplc="08090003" w:tentative="1">
+      <w:start w:val="1"/>
+      <w:numFmt w:val="bullet"/>
+      <w:lvlText w:val="o"/>
+      <w:lvlJc w:val="left"/>
+      <w:pPr>
+        <w:ind w:left="3600" w:hanging="360"/>
+      </w:pPr>
+      <w:rPr>
+        <w:rFonts w:ascii="Courier New" w:hAnsi="Courier New" w:cs="Courier New" w:hint="default"/>
+      </w:rPr>
+    </w:lvl>
+    <w:lvl w:ilvl="5" w:tplc="08090005" w:tentative="1">
+      <w:start w:val="1"/>
+      <w:numFmt w:val="bullet"/>
+      <w:lvlText w:val=""/>
+      <w:lvlJc w:val="left"/>
+      <w:pPr>
+        <w:ind w:left="4320" w:hanging="360"/>
+      </w:pPr>
+      <w:rPr>
+        <w:rFonts w:ascii="Wingdings" w:hAnsi="Wingdings" w:hint="default"/>
+      </w:rPr>
+    </w:lvl>
+    <w:lvl w:ilvl="6" w:tplc="08090001" w:tentative="1">
+      <w:start w:val="1"/>
+      <w:numFmt w:val="bullet"/>
+      <w:lvlText w:val=""/>
+      <w:lvlJc w:val="left"/>
+      <w:pPr>
+        <w:ind w:left="5040" w:hanging="360"/>
+      </w:pPr>
+      <w:rPr>
+        <w:rFonts w:ascii="Symbol" w:hAnsi="Symbol" w:hint="default"/>
+      </w:rPr>
+    </w:lvl>
+    <w:lvl w:ilvl="7" w:tplc="08090003" w:tentative="1">
+      <w:start w:val="1"/>
+      <w:numFmt w:val="bullet"/>
+      <w:lvlText w:val="o"/>
+      <w:lvlJc w:val="left"/>
+      <w:pPr>
+        <w:ind w:left="5760" w:hanging="360"/>
+      </w:pPr>
+      <w:rPr>
+        <w:rFonts w:ascii="Courier New" w:hAnsi="Courier New" w:cs="Courier New" w:hint="default"/>
+      </w:rPr>
+    </w:lvl>
+    <w:lvl w:ilvl="8" w:tplc="08090005" w:tentative="1">
+      <w:start w:val="1"/>
+      <w:numFmt w:val="bullet"/>
+      <w:lvlText w:val=""/>
+      <w:lvlJc w:val="left"/>
+      <w:pPr>
+        <w:ind w:left="6480" w:hanging="360"/>
+      </w:pPr>
+      <w:rPr>
+        <w:rFonts w:ascii="Wingdings" w:hAnsi="Wingdings" w:hint="default"/>
+      </w:rPr>
+    </w:lvl>
+  </w:abstractNum>
+  <w:abstractNum w:abstractNumId="10" w15:restartNumberingAfterBreak="0">
+    <w:nsid w:val="6772448B"/>
+    <w:multiLevelType w:val="hybridMultilevel"/>
+    <w:tmpl w:val="8C4471FC"/>
+    <w:lvl w:ilvl="0" w:tplc="08090001">
+      <w:start w:val="1"/>
+      <w:numFmt w:val="bullet"/>
+      <w:lvlText w:val=""/>
+      <w:lvlJc w:val="left"/>
+      <w:pPr>
+        <w:ind w:left="720" w:hanging="360"/>
+      </w:pPr>
+      <w:rPr>
+        <w:rFonts w:ascii="Symbol" w:hAnsi="Symbol" w:hint="default"/>
+      </w:rPr>
+    </w:lvl>
+    <w:lvl w:ilvl="1" w:tplc="08090003" w:tentative="1">
+      <w:start w:val="1"/>
+      <w:numFmt w:val="bullet"/>
+      <w:lvlText w:val="o"/>
+      <w:lvlJc w:val="left"/>
+      <w:pPr>
+        <w:ind w:left="1440" w:hanging="360"/>
+      </w:pPr>
+      <w:rPr>
+        <w:rFonts w:ascii="Courier New" w:hAnsi="Courier New" w:cs="Courier New" w:hint="default"/>
+      </w:rPr>
+    </w:lvl>
+    <w:lvl w:ilvl="2" w:tplc="08090005" w:tentative="1">
+      <w:start w:val="1"/>
+      <w:numFmt w:val="bullet"/>
+      <w:lvlText w:val=""/>
+      <w:lvlJc w:val="left"/>
+      <w:pPr>
+        <w:ind w:left="2160" w:hanging="360"/>
+      </w:pPr>
+      <w:rPr>
+        <w:rFonts w:ascii="Wingdings" w:hAnsi="Wingdings" w:hint="default"/>
+      </w:rPr>
+    </w:lvl>
+    <w:lvl w:ilvl="3" w:tplc="08090001" w:tentative="1">
+      <w:start w:val="1"/>
+      <w:numFmt w:val="bullet"/>
+      <w:lvlText w:val=""/>
+      <w:lvlJc w:val="left"/>
+      <w:pPr>
+        <w:ind w:left="2880" w:hanging="360"/>
+      </w:pPr>
+      <w:rPr>
+        <w:rFonts w:ascii="Symbol" w:hAnsi="Symbol" w:hint="default"/>
+      </w:rPr>
+    </w:lvl>
+    <w:lvl w:ilvl="4" w:tplc="08090003" w:tentative="1">
+      <w:start w:val="1"/>
+      <w:numFmt w:val="bullet"/>
+      <w:lvlText w:val="o"/>
+      <w:lvlJc w:val="left"/>
+      <w:pPr>
+        <w:ind w:left="3600" w:hanging="360"/>
+      </w:pPr>
+      <w:rPr>
+        <w:rFonts w:ascii="Courier New" w:hAnsi="Courier New" w:cs="Courier New" w:hint="default"/>
+      </w:rPr>
+    </w:lvl>
+    <w:lvl w:ilvl="5" w:tplc="08090005" w:tentative="1">
+      <w:start w:val="1"/>
+      <w:numFmt w:val="bullet"/>
+      <w:lvlText w:val=""/>
+      <w:lvlJc w:val="left"/>
+      <w:pPr>
+        <w:ind w:left="4320" w:hanging="360"/>
+      </w:pPr>
+      <w:rPr>
+        <w:rFonts w:ascii="Wingdings" w:hAnsi="Wingdings" w:hint="default"/>
+      </w:rPr>
+    </w:lvl>
+    <w:lvl w:ilvl="6" w:tplc="08090001" w:tentative="1">
+      <w:start w:val="1"/>
+      <w:numFmt w:val="bullet"/>
+      <w:lvlText w:val=""/>
+      <w:lvlJc w:val="left"/>
+      <w:pPr>
+        <w:ind w:left="5040" w:hanging="360"/>
+      </w:pPr>
+      <w:rPr>
+        <w:rFonts w:ascii="Symbol" w:hAnsi="Symbol" w:hint="default"/>
+      </w:rPr>
+    </w:lvl>
+    <w:lvl w:ilvl="7" w:tplc="08090003" w:tentative="1">
+      <w:start w:val="1"/>
+      <w:numFmt w:val="bullet"/>
+      <w:lvlText w:val="o"/>
+      <w:lvlJc w:val="left"/>
+      <w:pPr>
+        <w:ind w:left="5760" w:hanging="360"/>
+      </w:pPr>
+      <w:rPr>
+        <w:rFonts w:ascii="Courier New" w:hAnsi="Courier New" w:cs="Courier New" w:hint="default"/>
+      </w:rPr>
+    </w:lvl>
+    <w:lvl w:ilvl="8" w:tplc="08090005" w:tentative="1">
+      <w:start w:val="1"/>
+      <w:numFmt w:val="bullet"/>
+      <w:lvlText w:val=""/>
+      <w:lvlJc w:val="left"/>
+      <w:pPr>
+        <w:ind w:left="6480" w:hanging="360"/>
+      </w:pPr>
+      <w:rPr>
+        <w:rFonts w:ascii="Wingdings" w:hAnsi="Wingdings" w:hint="default"/>
+      </w:rPr>
+    </w:lvl>
+  </w:abstractNum>
+  <w:abstractNum w:abstractNumId="11" w15:restartNumberingAfterBreak="0">
+    <w:nsid w:val="6A187B05"/>
+    <w:multiLevelType w:val="hybridMultilevel"/>
+    <w:tmpl w:val="799CCC4A"/>
+    <w:lvl w:ilvl="0" w:tplc="08090001">
+      <w:start w:val="1"/>
+      <w:numFmt w:val="bullet"/>
+      <w:lvlText w:val=""/>
+      <w:lvlJc w:val="left"/>
+      <w:pPr>
+        <w:ind w:left="936" w:hanging="360"/>
+      </w:pPr>
+      <w:rPr>
+        <w:rFonts w:ascii="Symbol" w:hAnsi="Symbol" w:hint="default"/>
+      </w:rPr>
+    </w:lvl>
+    <w:lvl w:ilvl="1" w:tplc="08090003" w:tentative="1">
+      <w:start w:val="1"/>
+      <w:numFmt w:val="bullet"/>
+      <w:lvlText w:val="o"/>
+      <w:lvlJc w:val="left"/>
+      <w:pPr>
+        <w:ind w:left="1656" w:hanging="360"/>
+      </w:pPr>
+      <w:rPr>
+        <w:rFonts w:ascii="Courier New" w:hAnsi="Courier New" w:cs="Courier New" w:hint="default"/>
+      </w:rPr>
+    </w:lvl>
+    <w:lvl w:ilvl="2" w:tplc="08090005" w:tentative="1">
+      <w:start w:val="1"/>
+      <w:numFmt w:val="bullet"/>
+      <w:lvlText w:val=""/>
+      <w:lvlJc w:val="left"/>
+      <w:pPr>
+        <w:ind w:left="2376" w:hanging="360"/>
+      </w:pPr>
+      <w:rPr>
+        <w:rFonts w:ascii="Wingdings" w:hAnsi="Wingdings" w:hint="default"/>
+      </w:rPr>
+    </w:lvl>
+    <w:lvl w:ilvl="3" w:tplc="08090001" w:tentative="1">
+      <w:start w:val="1"/>
+      <w:numFmt w:val="bullet"/>
+      <w:lvlText w:val=""/>
+      <w:lvlJc w:val="left"/>
+      <w:pPr>
+        <w:ind w:left="3096" w:hanging="360"/>
+      </w:pPr>
+      <w:rPr>
+        <w:rFonts w:ascii="Symbol" w:hAnsi="Symbol" w:hint="default"/>
+      </w:rPr>
+    </w:lvl>
+    <w:lvl w:ilvl="4" w:tplc="08090003" w:tentative="1">
+      <w:start w:val="1"/>
+      <w:numFmt w:val="bullet"/>
+      <w:lvlText w:val="o"/>
+      <w:lvlJc w:val="left"/>
+      <w:pPr>
+        <w:ind w:left="3816" w:hanging="360"/>
+      </w:pPr>
+      <w:rPr>
+        <w:rFonts w:ascii="Courier New" w:hAnsi="Courier New" w:cs="Courier New" w:hint="default"/>
+      </w:rPr>
+    </w:lvl>
+    <w:lvl w:ilvl="5" w:tplc="08090005" w:tentative="1">
+      <w:start w:val="1"/>
+      <w:numFmt w:val="bullet"/>
+      <w:lvlText w:val=""/>
+      <w:lvlJc w:val="left"/>
+      <w:pPr>
+        <w:ind w:left="4536" w:hanging="360"/>
+      </w:pPr>
+      <w:rPr>
+        <w:rFonts w:ascii="Wingdings" w:hAnsi="Wingdings" w:hint="default"/>
+      </w:rPr>
+    </w:lvl>
+    <w:lvl w:ilvl="6" w:tplc="08090001" w:tentative="1">
+      <w:start w:val="1"/>
+      <w:numFmt w:val="bullet"/>
+      <w:lvlText w:val=""/>
+      <w:lvlJc w:val="left"/>
+      <w:pPr>
+        <w:ind w:left="5256" w:hanging="360"/>
+      </w:pPr>
+      <w:rPr>
+        <w:rFonts w:ascii="Symbol" w:hAnsi="Symbol" w:hint="default"/>
+      </w:rPr>
+    </w:lvl>
+    <w:lvl w:ilvl="7" w:tplc="08090003" w:tentative="1">
+      <w:start w:val="1"/>
+      <w:numFmt w:val="bullet"/>
+      <w:lvlText w:val="o"/>
+      <w:lvlJc w:val="left"/>
+      <w:pPr>
+        <w:ind w:left="5976" w:hanging="360"/>
+      </w:pPr>
+      <w:rPr>
+        <w:rFonts w:ascii="Courier New" w:hAnsi="Courier New" w:cs="Courier New" w:hint="default"/>
+      </w:rPr>
+    </w:lvl>
+    <w:lvl w:ilvl="8" w:tplc="08090005" w:tentative="1">
+      <w:start w:val="1"/>
+      <w:numFmt w:val="bullet"/>
+      <w:lvlText w:val=""/>
+      <w:lvlJc w:val="left"/>
+      <w:pPr>
+        <w:ind w:left="6696" w:hanging="360"/>
+      </w:pPr>
+      <w:rPr>
+        <w:rFonts w:ascii="Wingdings" w:hAnsi="Wingdings" w:hint="default"/>
+      </w:rPr>
+    </w:lvl>
+  </w:abstractNum>
   <w:num w:numId="1">
+    <w:abstractNumId w:val="1"/>
+  </w:num>
+  <w:num w:numId="2">
+    <w:abstractNumId w:val="1"/>
+  </w:num>
+  <w:num w:numId="3">
+    <w:abstractNumId w:val="1"/>
+  </w:num>
+  <w:num w:numId="4">
+    <w:abstractNumId w:val="1"/>
+  </w:num>
+  <w:num w:numId="5">
+    <w:abstractNumId w:val="1"/>
+  </w:num>
+  <w:num w:numId="6">
+    <w:abstractNumId w:val="1"/>
+  </w:num>
+  <w:num w:numId="7">
+    <w:abstractNumId w:val="1"/>
+  </w:num>
+  <w:num w:numId="8">
+    <w:abstractNumId w:val="1"/>
+  </w:num>
+  <w:num w:numId="9">
+    <w:abstractNumId w:val="1"/>
+  </w:num>
+  <w:num w:numId="10">
+    <w:abstractNumId w:val="1"/>
+  </w:num>
+  <w:num w:numId="11">
+    <w:abstractNumId w:val="1"/>
+  </w:num>
+  <w:num w:numId="12">
+    <w:abstractNumId w:val="1"/>
+  </w:num>
+  <w:num w:numId="13">
+    <w:abstractNumId w:val="1"/>
+  </w:num>
+  <w:num w:numId="14">
+    <w:abstractNumId w:val="1"/>
+  </w:num>
+  <w:num w:numId="15">
+    <w:abstractNumId w:val="1"/>
+  </w:num>
+  <w:num w:numId="16">
+    <w:abstractNumId w:val="1"/>
+  </w:num>
+  <w:num w:numId="17">
+    <w:abstractNumId w:val="1"/>
+  </w:num>
+  <w:num w:numId="18">
+    <w:abstractNumId w:val="1"/>
+  </w:num>
+  <w:num w:numId="19">
+    <w:abstractNumId w:val="1"/>
+  </w:num>
+  <w:num w:numId="20">
+    <w:abstractNumId w:val="1"/>
+  </w:num>
+  <w:num w:numId="21">
+    <w:abstractNumId w:val="3"/>
+  </w:num>
+  <w:num w:numId="22">
     <w:abstractNumId w:val="0"/>
   </w:num>
-  <w:num w:numId="2">
-    <w:abstractNumId w:val="0"/>
+  <w:num w:numId="23">
+    <w:abstractNumId w:val="4"/>
   </w:num>
-  <w:num w:numId="3">
-    <w:abstractNumId w:val="0"/>
+  <w:num w:numId="24">
+    <w:abstractNumId w:val="2"/>
   </w:num>
-  <w:num w:numId="4">
-    <w:abstractNumId w:val="0"/>
+  <w:num w:numId="25">
+    <w:abstractNumId w:val="9"/>
   </w:num>
-  <w:num w:numId="5">
-    <w:abstractNumId w:val="0"/>
+  <w:num w:numId="26">
+    <w:abstractNumId w:val="11"/>
   </w:num>
-  <w:num w:numId="6">
-    <w:abstractNumId w:val="0"/>
+  <w:num w:numId="27">
+    <w:abstractNumId w:val="6"/>
   </w:num>
-  <w:num w:numId="7">
-    <w:abstractNumId w:val="0"/>
+  <w:num w:numId="28">
+    <w:abstractNumId w:val="5"/>
   </w:num>
-  <w:num w:numId="8">
-    <w:abstractNumId w:val="0"/>
+  <w:num w:numId="29">
+    <w:abstractNumId w:val="10"/>
   </w:num>
-  <w:num w:numId="9">
-    <w:abstractNumId w:val="0"/>
+  <w:num w:numId="30">
+    <w:abstractNumId w:val="8"/>
   </w:num>
-  <w:num w:numId="10">
-    <w:abstractNumId w:val="0"/>
-  </w:num>
-  <w:num w:numId="11">
-    <w:abstractNumId w:val="0"/>
-  </w:num>
-  <w:num w:numId="12">
-    <w:abstractNumId w:val="0"/>
-  </w:num>
-  <w:num w:numId="13">
-    <w:abstractNumId w:val="0"/>
-  </w:num>
-  <w:num w:numId="14">
-    <w:abstractNumId w:val="0"/>
-  </w:num>
-  <w:num w:numId="15">
-    <w:abstractNumId w:val="0"/>
-  </w:num>
-  <w:num w:numId="16">
-    <w:abstractNumId w:val="0"/>
-  </w:num>
-  <w:num w:numId="17">
-    <w:abstractNumId w:val="0"/>
-  </w:num>
-  <w:num w:numId="18">
-    <w:abstractNumId w:val="0"/>
-  </w:num>
-  <w:num w:numId="19">
-    <w:abstractNumId w:val="0"/>
-  </w:num>
-  <w:num w:numId="20">
-    <w:abstractNumId w:val="0"/>
-  </w:num>
-  <w:num w:numId="21">
-    <w:abstractNumId w:val="1"/>
+  <w:num w:numId="31">
+    <w:abstractNumId w:val="7"/>
   </w:num>
 </w:numbering>
 </file>
@@ -1629,6 +5812,67 @@
       <w:contextualSpacing/>
     </w:pPr>
   </w:style>
+  <w:style w:type="character" w:styleId="UnresolvedMention">
+    <w:name w:val="Unresolved Mention"/>
+    <w:basedOn w:val="DefaultParagraphFont"/>
+    <w:uiPriority w:val="99"/>
+    <w:semiHidden/>
+    <w:unhideWhenUsed/>
+    <w:rsid w:val="00EA146D"/>
+    <w:rPr>
+      <w:color w:val="605E5C"/>
+      <w:shd w:val="clear" w:color="auto" w:fill="E1DFDD"/>
+    </w:rPr>
+  </w:style>
+  <w:style w:type="paragraph" w:styleId="BalloonText">
+    <w:name w:val="Balloon Text"/>
+    <w:basedOn w:val="Normal"/>
+    <w:link w:val="BalloonTextChar"/>
+    <w:uiPriority w:val="99"/>
+    <w:semiHidden/>
+    <w:unhideWhenUsed/>
+    <w:rsid w:val="00EA146D"/>
+    <w:pPr>
+      <w:spacing w:after="0" w:line="240" w:lineRule="auto"/>
+    </w:pPr>
+    <w:rPr>
+      <w:rFonts w:ascii="Segoe UI" w:hAnsi="Segoe UI" w:cs="Segoe UI"/>
+      <w:sz w:val="18"/>
+      <w:szCs w:val="18"/>
+    </w:rPr>
+  </w:style>
+  <w:style w:type="character" w:customStyle="1" w:styleId="BalloonTextChar">
+    <w:name w:val="Balloon Text Char"/>
+    <w:basedOn w:val="DefaultParagraphFont"/>
+    <w:link w:val="BalloonText"/>
+    <w:uiPriority w:val="99"/>
+    <w:semiHidden/>
+    <w:rsid w:val="00EA146D"/>
+    <w:rPr>
+      <w:rFonts w:ascii="Segoe UI" w:hAnsi="Segoe UI" w:cs="Segoe UI"/>
+      <w:sz w:val="18"/>
+      <w:szCs w:val="18"/>
+    </w:rPr>
+  </w:style>
+  <w:style w:type="table" w:styleId="TableGrid">
+    <w:name w:val="Table Grid"/>
+    <w:basedOn w:val="TableNormal"/>
+    <w:uiPriority w:val="39"/>
+    <w:rsid w:val="005A7030"/>
+    <w:pPr>
+      <w:spacing w:after="0" w:line="240" w:lineRule="auto"/>
+    </w:pPr>
+    <w:tblPr>
+      <w:tblBorders>
+        <w:top w:val="single" w:sz="4" w:space="0" w:color="auto"/>
+        <w:left w:val="single" w:sz="4" w:space="0" w:color="auto"/>
+        <w:bottom w:val="single" w:sz="4" w:space="0" w:color="auto"/>
+        <w:right w:val="single" w:sz="4" w:space="0" w:color="auto"/>
+        <w:insideH w:val="single" w:sz="4" w:space="0" w:color="auto"/>
+        <w:insideV w:val="single" w:sz="4" w:space="0" w:color="auto"/>
+      </w:tblBorders>
+    </w:tblPr>
+  </w:style>
 </w:styles>
 </file>
 
@@ -1932,7 +6176,7 @@
 </file>
 
 <file path=customXml/itemProps1.xml><?xml version="1.0" encoding="utf-8"?>
-<ds:datastoreItem xmlns:ds="http://schemas.openxmlformats.org/officeDocument/2006/customXml" ds:itemID="{AC9979B1-40FD-45C2-B527-47078CAF8DAC}">
+<ds:datastoreItem xmlns:ds="http://schemas.openxmlformats.org/officeDocument/2006/customXml" ds:itemID="{0B96BF89-5B46-44FE-842B-3B6C512D5A79}">
   <ds:schemaRefs>
     <ds:schemaRef ds:uri="http://schemas.openxmlformats.org/officeDocument/2006/bibliography"/>
   </ds:schemaRefs>

</xml_diff>